<commit_message>
Added notes set 1
</commit_message>
<xml_diff>
--- a/ticketOutTheDoor/set1/Set1TicketOutTheDoorAPCompSciA.docx
+++ b/ticketOutTheDoor/set1/Set1TicketOutTheDoorAPCompSciA.docx
@@ -62,7 +62,21 @@
                 <w:b/>
                 <w:szCs w:val="20"/>
               </w:rPr>
-              <w:t>Skill 0.1 Exercise 1</w:t>
+              <w:t xml:space="preserve">Skill </w:t>
+            </w:r>
+            <w:r>
+              <w:rPr>
+                <w:b/>
+                <w:szCs w:val="20"/>
+              </w:rPr>
+              <w:t>1</w:t>
+            </w:r>
+            <w:r>
+              <w:rPr>
+                <w:b/>
+                <w:szCs w:val="20"/>
+              </w:rPr>
+              <w:t>.1 Exercise 1</w:t>
             </w:r>
           </w:p>
         </w:tc>
@@ -94,7 +108,7 @@
               <w:tabs>
                 <w:tab w:val="left" w:pos="375" w:leader="none"/>
               </w:tabs>
-              <w:ind w:left="735" w:hanging="0"/>
+              <w:ind w:hanging="0"/>
               <w:rPr/>
             </w:pPr>
             <w:r>
@@ -103,7 +117,117 @@
                 <w:szCs w:val="20"/>
                 <w:u w:val="none"/>
               </w:rPr>
-              <w:t xml:space="preserve">A student wants to write a class called “myFirstProject”.  </w:t>
+              <w:t>Write a driver class called variableTypes, then inside that class</w:t>
+            </w:r>
+          </w:p>
+          <w:p>
+            <w:pPr>
+              <w:pStyle w:val="ListParagraph"/>
+              <w:numPr>
+                <w:ilvl w:val="0"/>
+                <w:numId w:val="0"/>
+              </w:numPr>
+              <w:tabs>
+                <w:tab w:val="left" w:pos="375" w:leader="none"/>
+              </w:tabs>
+              <w:ind w:hanging="0"/>
+              <w:rPr/>
+            </w:pPr>
+            <w:r>
+              <w:rPr>
+                <w:rFonts w:cs="Courier New"/>
+                <w:szCs w:val="20"/>
+                <w:u w:val="none"/>
+              </w:rPr>
+              <w:t>(a)  Declare an int type variable “i”, but do not initialize it</w:t>
+            </w:r>
+          </w:p>
+          <w:p>
+            <w:pPr>
+              <w:pStyle w:val="ListParagraph"/>
+              <w:numPr>
+                <w:ilvl w:val="0"/>
+                <w:numId w:val="0"/>
+              </w:numPr>
+              <w:tabs>
+                <w:tab w:val="left" w:pos="375" w:leader="none"/>
+              </w:tabs>
+              <w:ind w:hanging="0"/>
+              <w:rPr/>
+            </w:pPr>
+            <w:r>
+              <w:rPr>
+                <w:rFonts w:cs="Courier New"/>
+                <w:szCs w:val="20"/>
+                <w:u w:val="none"/>
+              </w:rPr>
+              <w:t>(b)  Initialize “i” to your age</w:t>
+            </w:r>
+          </w:p>
+          <w:p>
+            <w:pPr>
+              <w:pStyle w:val="ListParagraph"/>
+              <w:numPr>
+                <w:ilvl w:val="0"/>
+                <w:numId w:val="0"/>
+              </w:numPr>
+              <w:tabs>
+                <w:tab w:val="left" w:pos="375" w:leader="none"/>
+              </w:tabs>
+              <w:ind w:hanging="0"/>
+              <w:rPr/>
+            </w:pPr>
+            <w:r>
+              <w:rPr>
+                <w:rFonts w:cs="Courier New"/>
+                <w:szCs w:val="20"/>
+                <w:u w:val="none"/>
+              </w:rPr>
+              <w:t>(c)  Assign the year you will graduate to “i”</w:t>
+            </w:r>
+          </w:p>
+          <w:p>
+            <w:pPr>
+              <w:pStyle w:val="ListParagraph"/>
+              <w:numPr>
+                <w:ilvl w:val="0"/>
+                <w:numId w:val="0"/>
+              </w:numPr>
+              <w:tabs>
+                <w:tab w:val="left" w:pos="375" w:leader="none"/>
+              </w:tabs>
+              <w:ind w:hanging="0"/>
+              <w:rPr/>
+            </w:pPr>
+            <w:r>
+              <w:rPr>
+                <w:rFonts w:cs="Courier New"/>
+                <w:szCs w:val="20"/>
+                <w:u w:val="none"/>
+              </w:rPr>
+              <w:t>(d)  Add “4” to “i”</w:t>
+            </w:r>
+          </w:p>
+          <w:p>
+            <w:pPr>
+              <w:pStyle w:val="ListParagraph"/>
+              <w:numPr>
+                <w:ilvl w:val="0"/>
+                <w:numId w:val="0"/>
+              </w:numPr>
+              <w:tabs>
+                <w:tab w:val="left" w:pos="375" w:leader="none"/>
+              </w:tabs>
+              <w:ind w:hanging="0"/>
+              <w:rPr/>
+            </w:pPr>
+            <w:r>
+              <w:rPr>
+                <w:rFonts w:cs="Courier New"/>
+                <w:szCs w:val="20"/>
+                <w:u w:val="none"/>
+              </w:rPr>
+              <w:t>(e)  Print the following message to the console:  I will graduate from college in &lt;the value of i&gt;</w:t>
             </w:r>
           </w:p>
         </w:tc>
@@ -136,83 +260,12 @@
                 <w:tab w:val="left" w:pos="375" w:leader="none"/>
               </w:tabs>
               <w:ind w:left="735" w:hanging="0"/>
-              <w:rPr/>
-            </w:pPr>
-            <w:r>
-              <w:rPr>
-                <w:szCs w:val="20"/>
-              </w:rPr>
-              <w:t>(a) How should the student name the file</w:t>
-            </w:r>
-          </w:p>
-          <w:p>
-            <w:pPr>
-              <w:pStyle w:val="Normal"/>
-              <w:tabs>
-                <w:tab w:val="left" w:pos="375" w:leader="none"/>
-              </w:tabs>
-              <w:rPr>
-                <w:szCs w:val="20"/>
-              </w:rPr>
-            </w:pPr>
-            <w:r>
-              <w:rPr>
-                <w:szCs w:val="20"/>
-              </w:rPr>
-            </w:r>
-          </w:p>
-          <w:p>
-            <w:pPr>
-              <w:pStyle w:val="Normal"/>
-              <w:tabs>
-                <w:tab w:val="left" w:pos="375" w:leader="none"/>
-              </w:tabs>
-              <w:rPr>
-                <w:szCs w:val="20"/>
-              </w:rPr>
-            </w:pPr>
-            <w:r>
-              <w:rPr>
-                <w:szCs w:val="20"/>
-              </w:rPr>
-            </w:r>
-          </w:p>
-        </w:tc>
-      </w:tr>
-      <w:tr>
-        <w:trPr>
-          <w:trHeight w:val="2390" w:hRule="atLeast"/>
-        </w:trPr>
-        <w:tc>
-          <w:tcPr>
-            <w:tcW w:w="9390" w:type="dxa"/>
-            <w:tcBorders>
-              <w:top w:val="single" w:sz="4" w:space="0" w:color="000001"/>
-              <w:left w:val="single" w:sz="4" w:space="0" w:color="000001"/>
-              <w:bottom w:val="single" w:sz="4" w:space="0" w:color="000001"/>
-              <w:right w:val="single" w:sz="4" w:space="0" w:color="000001"/>
-              <w:insideH w:val="single" w:sz="4" w:space="0" w:color="000001"/>
-              <w:insideV w:val="single" w:sz="4" w:space="0" w:color="000001"/>
-            </w:tcBorders>
-            <w:shd w:fill="auto" w:val="clear"/>
-            <w:vAlign w:val="bottom"/>
-          </w:tcPr>
-          <w:p>
-            <w:pPr>
-              <w:pStyle w:val="ListParagraph"/>
-              <w:numPr>
-                <w:ilvl w:val="0"/>
-                <w:numId w:val="0"/>
-              </w:numPr>
-              <w:suppressAutoHyphens w:val="false"/>
-              <w:ind w:left="720" w:hanging="0"/>
-              <w:rPr/>
-            </w:pPr>
-            <w:r>
-              <w:rPr>
-                <w:szCs w:val="20"/>
-              </w:rPr>
-              <w:t>(b) Write the code that should be used to declare the class</w:t>
+              <w:rPr>
+                <w:szCs w:val="20"/>
+              </w:rPr>
+            </w:pPr>
+            <w:r>
+              <w:rPr/>
             </w:r>
           </w:p>
           <w:p>
@@ -307,10 +360,219 @@
           </w:p>
           <w:p>
             <w:pPr>
-              <w:pStyle w:val="Normal"/>
-              <w:tabs>
-                <w:tab w:val="left" w:pos="375" w:leader="none"/>
-              </w:tabs>
+              <w:pStyle w:val="ListParagraph"/>
+              <w:suppressAutoHyphens w:val="false"/>
+              <w:ind w:left="720" w:hanging="0"/>
+              <w:rPr>
+                <w:szCs w:val="20"/>
+              </w:rPr>
+            </w:pPr>
+            <w:r>
+              <w:rPr>
+                <w:szCs w:val="20"/>
+              </w:rPr>
+            </w:r>
+          </w:p>
+          <w:p>
+            <w:pPr>
+              <w:pStyle w:val="ListParagraph"/>
+              <w:suppressAutoHyphens w:val="false"/>
+              <w:ind w:left="720" w:hanging="0"/>
+              <w:rPr>
+                <w:szCs w:val="20"/>
+              </w:rPr>
+            </w:pPr>
+            <w:r>
+              <w:rPr>
+                <w:szCs w:val="20"/>
+              </w:rPr>
+            </w:r>
+          </w:p>
+          <w:p>
+            <w:pPr>
+              <w:pStyle w:val="ListParagraph"/>
+              <w:suppressAutoHyphens w:val="false"/>
+              <w:ind w:left="720" w:hanging="0"/>
+              <w:rPr>
+                <w:szCs w:val="20"/>
+              </w:rPr>
+            </w:pPr>
+            <w:r>
+              <w:rPr>
+                <w:szCs w:val="20"/>
+              </w:rPr>
+            </w:r>
+          </w:p>
+          <w:p>
+            <w:pPr>
+              <w:pStyle w:val="ListParagraph"/>
+              <w:suppressAutoHyphens w:val="false"/>
+              <w:ind w:left="720" w:hanging="0"/>
+              <w:rPr>
+                <w:szCs w:val="20"/>
+              </w:rPr>
+            </w:pPr>
+            <w:r>
+              <w:rPr>
+                <w:szCs w:val="20"/>
+              </w:rPr>
+            </w:r>
+          </w:p>
+          <w:p>
+            <w:pPr>
+              <w:pStyle w:val="ListParagraph"/>
+              <w:suppressAutoHyphens w:val="false"/>
+              <w:ind w:left="720" w:hanging="0"/>
+              <w:rPr>
+                <w:szCs w:val="20"/>
+              </w:rPr>
+            </w:pPr>
+            <w:r>
+              <w:rPr>
+                <w:szCs w:val="20"/>
+              </w:rPr>
+            </w:r>
+          </w:p>
+          <w:p>
+            <w:pPr>
+              <w:pStyle w:val="ListParagraph"/>
+              <w:suppressAutoHyphens w:val="false"/>
+              <w:ind w:left="720" w:hanging="0"/>
+              <w:rPr>
+                <w:szCs w:val="20"/>
+              </w:rPr>
+            </w:pPr>
+            <w:r>
+              <w:rPr>
+                <w:szCs w:val="20"/>
+              </w:rPr>
+            </w:r>
+          </w:p>
+          <w:p>
+            <w:pPr>
+              <w:pStyle w:val="ListParagraph"/>
+              <w:suppressAutoHyphens w:val="false"/>
+              <w:ind w:left="720" w:hanging="0"/>
+              <w:rPr>
+                <w:szCs w:val="20"/>
+              </w:rPr>
+            </w:pPr>
+            <w:r>
+              <w:rPr>
+                <w:szCs w:val="20"/>
+              </w:rPr>
+            </w:r>
+          </w:p>
+          <w:p>
+            <w:pPr>
+              <w:pStyle w:val="ListParagraph"/>
+              <w:suppressAutoHyphens w:val="false"/>
+              <w:ind w:left="720" w:hanging="0"/>
+              <w:rPr>
+                <w:szCs w:val="20"/>
+              </w:rPr>
+            </w:pPr>
+            <w:r>
+              <w:rPr>
+                <w:szCs w:val="20"/>
+              </w:rPr>
+            </w:r>
+          </w:p>
+          <w:p>
+            <w:pPr>
+              <w:pStyle w:val="ListParagraph"/>
+              <w:suppressAutoHyphens w:val="false"/>
+              <w:ind w:left="720" w:hanging="0"/>
+              <w:rPr>
+                <w:szCs w:val="20"/>
+              </w:rPr>
+            </w:pPr>
+            <w:r>
+              <w:rPr>
+                <w:szCs w:val="20"/>
+              </w:rPr>
+            </w:r>
+          </w:p>
+          <w:p>
+            <w:pPr>
+              <w:pStyle w:val="ListParagraph"/>
+              <w:suppressAutoHyphens w:val="false"/>
+              <w:ind w:left="720" w:hanging="0"/>
+              <w:rPr>
+                <w:szCs w:val="20"/>
+              </w:rPr>
+            </w:pPr>
+            <w:r>
+              <w:rPr>
+                <w:szCs w:val="20"/>
+              </w:rPr>
+            </w:r>
+          </w:p>
+          <w:p>
+            <w:pPr>
+              <w:pStyle w:val="ListParagraph"/>
+              <w:suppressAutoHyphens w:val="false"/>
+              <w:ind w:left="720" w:hanging="0"/>
+              <w:rPr>
+                <w:szCs w:val="20"/>
+              </w:rPr>
+            </w:pPr>
+            <w:r>
+              <w:rPr>
+                <w:szCs w:val="20"/>
+              </w:rPr>
+            </w:r>
+          </w:p>
+          <w:p>
+            <w:pPr>
+              <w:pStyle w:val="ListParagraph"/>
+              <w:suppressAutoHyphens w:val="false"/>
+              <w:ind w:left="720" w:hanging="0"/>
+              <w:rPr>
+                <w:szCs w:val="20"/>
+              </w:rPr>
+            </w:pPr>
+            <w:r>
+              <w:rPr>
+                <w:szCs w:val="20"/>
+              </w:rPr>
+            </w:r>
+          </w:p>
+          <w:p>
+            <w:pPr>
+              <w:pStyle w:val="ListParagraph"/>
+              <w:suppressAutoHyphens w:val="false"/>
+              <w:ind w:left="720" w:hanging="0"/>
+              <w:rPr>
+                <w:szCs w:val="20"/>
+              </w:rPr>
+            </w:pPr>
+            <w:r>
+              <w:rPr>
+                <w:szCs w:val="20"/>
+              </w:rPr>
+            </w:r>
+          </w:p>
+          <w:p>
+            <w:pPr>
+              <w:pStyle w:val="ListParagraph"/>
+              <w:suppressAutoHyphens w:val="false"/>
+              <w:ind w:left="720" w:hanging="0"/>
+              <w:rPr>
+                <w:szCs w:val="20"/>
+              </w:rPr>
+            </w:pPr>
+            <w:r>
+              <w:rPr>
+                <w:szCs w:val="20"/>
+              </w:rPr>
+            </w:r>
+          </w:p>
+          <w:p>
+            <w:pPr>
+              <w:pStyle w:val="ListParagraph"/>
+              <w:suppressAutoHyphens w:val="false"/>
+              <w:ind w:left="720" w:hanging="0"/>
               <w:rPr>
                 <w:szCs w:val="20"/>
               </w:rPr>
@@ -405,7 +667,21 @@
                 <w:b/>
                 <w:szCs w:val="20"/>
               </w:rPr>
-              <w:t>Skill 0.2 Exercise 1</w:t>
+              <w:t xml:space="preserve">Skill </w:t>
+            </w:r>
+            <w:r>
+              <w:rPr>
+                <w:b/>
+                <w:szCs w:val="20"/>
+              </w:rPr>
+              <w:t>1</w:t>
+            </w:r>
+            <w:r>
+              <w:rPr>
+                <w:b/>
+                <w:szCs w:val="20"/>
+              </w:rPr>
+              <w:t>.2 Exercise 1</w:t>
             </w:r>
           </w:p>
         </w:tc>
@@ -422,17 +698,15 @@
             <w:pPr>
               <w:pStyle w:val="Normal"/>
               <w:spacing w:lineRule="auto" w:line="240" w:before="0" w:after="0"/>
+              <w:rPr/>
+            </w:pPr>
+            <w:r>
               <w:rPr>
                 <w:rFonts w:ascii="Times new roman" w:hAnsi="Times new roman"/>
-              </w:rPr>
-            </w:pPr>
-            <w:r>
-              <w:rPr>
-                <w:rFonts w:ascii="Times new roman" w:hAnsi="Times new roman"/>
                 <w:szCs w:val="20"/>
                 <w:lang w:eastAsia="en-US" w:bidi="ar-SA"/>
               </w:rPr>
-              <w:t xml:space="preserve">A student declared the following class.  Write the main method. </w:t>
+              <w:t>For each value below identify the variable type it could be associated with</w:t>
             </w:r>
           </w:p>
         </w:tc>
@@ -449,17 +723,409 @@
             <w:pPr>
               <w:pStyle w:val="Normal"/>
               <w:spacing w:lineRule="auto" w:line="240" w:before="0" w:after="0"/>
-              <w:rPr/>
-            </w:pPr>
-            <w:r>
               <w:rPr>
                 <w:rFonts w:ascii="Consolas" w:hAnsi="Consolas"/>
                 <w:szCs w:val="20"/>
                 <w:lang w:eastAsia="en-US" w:bidi="ar-SA"/>
               </w:rPr>
-              <w:t>public class myFirstClass{</w:t>
-            </w:r>
-          </w:p>
+            </w:pPr>
+            <w:r>
+              <w:rPr/>
+            </w:r>
+          </w:p>
+          <w:tbl>
+            <w:tblPr>
+              <w:tblW w:w="9135" w:type="dxa"/>
+              <w:jc w:val="left"/>
+              <w:tblInd w:w="0" w:type="dxa"/>
+              <w:tblBorders>
+                <w:top w:val="single" w:sz="2" w:space="0" w:color="000000"/>
+                <w:left w:val="single" w:sz="2" w:space="0" w:color="000000"/>
+                <w:bottom w:val="single" w:sz="2" w:space="0" w:color="000000"/>
+                <w:insideH w:val="single" w:sz="2" w:space="0" w:color="000000"/>
+              </w:tblBorders>
+              <w:tblCellMar>
+                <w:top w:w="55" w:type="dxa"/>
+                <w:left w:w="54" w:type="dxa"/>
+                <w:bottom w:w="55" w:type="dxa"/>
+                <w:right w:w="55" w:type="dxa"/>
+              </w:tblCellMar>
+            </w:tblPr>
+            <w:tblGrid>
+              <w:gridCol w:w="2250"/>
+              <w:gridCol w:w="6885"/>
+            </w:tblGrid>
+            <w:tr>
+              <w:trPr/>
+              <w:tc>
+                <w:tcPr>
+                  <w:tcW w:w="2250" w:type="dxa"/>
+                  <w:tcBorders>
+                    <w:top w:val="single" w:sz="2" w:space="0" w:color="000000"/>
+                    <w:left w:val="single" w:sz="2" w:space="0" w:color="000000"/>
+                    <w:bottom w:val="single" w:sz="2" w:space="0" w:color="000000"/>
+                    <w:insideH w:val="single" w:sz="2" w:space="0" w:color="000000"/>
+                  </w:tcBorders>
+                  <w:shd w:fill="auto" w:val="clear"/>
+                </w:tcPr>
+                <w:p>
+                  <w:pPr>
+                    <w:pStyle w:val="TableContents"/>
+                    <w:rPr/>
+                  </w:pPr>
+                  <w:r>
+                    <w:rPr/>
+                    <w:t>3.14</w:t>
+                  </w:r>
+                </w:p>
+              </w:tc>
+              <w:tc>
+                <w:tcPr>
+                  <w:tcW w:w="6885" w:type="dxa"/>
+                  <w:tcBorders>
+                    <w:top w:val="single" w:sz="2" w:space="0" w:color="000000"/>
+                    <w:left w:val="single" w:sz="2" w:space="0" w:color="000000"/>
+                    <w:bottom w:val="single" w:sz="2" w:space="0" w:color="000000"/>
+                    <w:right w:val="single" w:sz="2" w:space="0" w:color="000000"/>
+                    <w:insideH w:val="single" w:sz="2" w:space="0" w:color="000000"/>
+                    <w:insideV w:val="single" w:sz="2" w:space="0" w:color="000000"/>
+                  </w:tcBorders>
+                  <w:shd w:fill="auto" w:val="clear"/>
+                </w:tcPr>
+                <w:p>
+                  <w:pPr>
+                    <w:pStyle w:val="TableContents"/>
+                    <w:rPr/>
+                  </w:pPr>
+                  <w:r>
+                    <w:rPr/>
+                  </w:r>
+                </w:p>
+                <w:p>
+                  <w:pPr>
+                    <w:pStyle w:val="TableContents"/>
+                    <w:rPr/>
+                  </w:pPr>
+                  <w:r>
+                    <w:rPr/>
+                  </w:r>
+                </w:p>
+              </w:tc>
+            </w:tr>
+            <w:tr>
+              <w:trPr/>
+              <w:tc>
+                <w:tcPr>
+                  <w:tcW w:w="2250" w:type="dxa"/>
+                  <w:tcBorders>
+                    <w:left w:val="single" w:sz="2" w:space="0" w:color="000000"/>
+                    <w:bottom w:val="single" w:sz="2" w:space="0" w:color="000000"/>
+                    <w:insideH w:val="single" w:sz="2" w:space="0" w:color="000000"/>
+                  </w:tcBorders>
+                  <w:shd w:fill="auto" w:val="clear"/>
+                </w:tcPr>
+                <w:p>
+                  <w:pPr>
+                    <w:pStyle w:val="TableContents"/>
+                    <w:rPr/>
+                  </w:pPr>
+                  <w:r>
+                    <w:rPr/>
+                    <w:t>2</w:t>
+                  </w:r>
+                </w:p>
+              </w:tc>
+              <w:tc>
+                <w:tcPr>
+                  <w:tcW w:w="6885" w:type="dxa"/>
+                  <w:tcBorders>
+                    <w:left w:val="single" w:sz="2" w:space="0" w:color="000000"/>
+                    <w:bottom w:val="single" w:sz="2" w:space="0" w:color="000000"/>
+                    <w:right w:val="single" w:sz="2" w:space="0" w:color="000000"/>
+                    <w:insideH w:val="single" w:sz="2" w:space="0" w:color="000000"/>
+                    <w:insideV w:val="single" w:sz="2" w:space="0" w:color="000000"/>
+                  </w:tcBorders>
+                  <w:shd w:fill="auto" w:val="clear"/>
+                </w:tcPr>
+                <w:p>
+                  <w:pPr>
+                    <w:pStyle w:val="TableContents"/>
+                    <w:rPr/>
+                  </w:pPr>
+                  <w:r>
+                    <w:rPr/>
+                  </w:r>
+                </w:p>
+                <w:p>
+                  <w:pPr>
+                    <w:pStyle w:val="TableContents"/>
+                    <w:rPr/>
+                  </w:pPr>
+                  <w:r>
+                    <w:rPr/>
+                  </w:r>
+                </w:p>
+              </w:tc>
+            </w:tr>
+            <w:tr>
+              <w:trPr/>
+              <w:tc>
+                <w:tcPr>
+                  <w:tcW w:w="2250" w:type="dxa"/>
+                  <w:tcBorders>
+                    <w:left w:val="single" w:sz="2" w:space="0" w:color="000000"/>
+                    <w:bottom w:val="single" w:sz="2" w:space="0" w:color="000000"/>
+                    <w:insideH w:val="single" w:sz="2" w:space="0" w:color="000000"/>
+                  </w:tcBorders>
+                  <w:shd w:fill="auto" w:val="clear"/>
+                </w:tcPr>
+                <w:p>
+                  <w:pPr>
+                    <w:pStyle w:val="TableContents"/>
+                    <w:rPr/>
+                  </w:pPr>
+                  <w:r>
+                    <w:rPr/>
+                    <w:t>5.00</w:t>
+                  </w:r>
+                </w:p>
+              </w:tc>
+              <w:tc>
+                <w:tcPr>
+                  <w:tcW w:w="6885" w:type="dxa"/>
+                  <w:tcBorders>
+                    <w:left w:val="single" w:sz="2" w:space="0" w:color="000000"/>
+                    <w:bottom w:val="single" w:sz="2" w:space="0" w:color="000000"/>
+                    <w:right w:val="single" w:sz="2" w:space="0" w:color="000000"/>
+                    <w:insideH w:val="single" w:sz="2" w:space="0" w:color="000000"/>
+                    <w:insideV w:val="single" w:sz="2" w:space="0" w:color="000000"/>
+                  </w:tcBorders>
+                  <w:shd w:fill="auto" w:val="clear"/>
+                </w:tcPr>
+                <w:p>
+                  <w:pPr>
+                    <w:pStyle w:val="TableContents"/>
+                    <w:rPr/>
+                  </w:pPr>
+                  <w:r>
+                    <w:rPr/>
+                  </w:r>
+                </w:p>
+                <w:p>
+                  <w:pPr>
+                    <w:pStyle w:val="TableContents"/>
+                    <w:rPr/>
+                  </w:pPr>
+                  <w:r>
+                    <w:rPr/>
+                  </w:r>
+                </w:p>
+              </w:tc>
+            </w:tr>
+            <w:tr>
+              <w:trPr/>
+              <w:tc>
+                <w:tcPr>
+                  <w:tcW w:w="2250" w:type="dxa"/>
+                  <w:tcBorders>
+                    <w:left w:val="single" w:sz="2" w:space="0" w:color="000000"/>
+                    <w:bottom w:val="single" w:sz="2" w:space="0" w:color="000000"/>
+                    <w:insideH w:val="single" w:sz="2" w:space="0" w:color="000000"/>
+                  </w:tcBorders>
+                  <w:shd w:fill="auto" w:val="clear"/>
+                </w:tcPr>
+                <w:p>
+                  <w:pPr>
+                    <w:pStyle w:val="TableContents"/>
+                    <w:rPr/>
+                  </w:pPr>
+                  <w:r>
+                    <w:rPr/>
+                    <w:t>6.022 x 10</w:t>
+                  </w:r>
+                  <w:r>
+                    <w:rPr>
+                      <w:vertAlign w:val="superscript"/>
+                    </w:rPr>
+                    <w:t>23</w:t>
+                  </w:r>
+                </w:p>
+              </w:tc>
+              <w:tc>
+                <w:tcPr>
+                  <w:tcW w:w="6885" w:type="dxa"/>
+                  <w:tcBorders>
+                    <w:left w:val="single" w:sz="2" w:space="0" w:color="000000"/>
+                    <w:bottom w:val="single" w:sz="2" w:space="0" w:color="000000"/>
+                    <w:right w:val="single" w:sz="2" w:space="0" w:color="000000"/>
+                    <w:insideH w:val="single" w:sz="2" w:space="0" w:color="000000"/>
+                    <w:insideV w:val="single" w:sz="2" w:space="0" w:color="000000"/>
+                  </w:tcBorders>
+                  <w:shd w:fill="auto" w:val="clear"/>
+                </w:tcPr>
+                <w:p>
+                  <w:pPr>
+                    <w:pStyle w:val="TableContents"/>
+                    <w:rPr/>
+                  </w:pPr>
+                  <w:r>
+                    <w:rPr/>
+                  </w:r>
+                </w:p>
+                <w:p>
+                  <w:pPr>
+                    <w:pStyle w:val="TableContents"/>
+                    <w:rPr/>
+                  </w:pPr>
+                  <w:r>
+                    <w:rPr/>
+                  </w:r>
+                </w:p>
+              </w:tc>
+            </w:tr>
+            <w:tr>
+              <w:trPr/>
+              <w:tc>
+                <w:tcPr>
+                  <w:tcW w:w="2250" w:type="dxa"/>
+                  <w:tcBorders>
+                    <w:left w:val="single" w:sz="2" w:space="0" w:color="000000"/>
+                    <w:bottom w:val="single" w:sz="2" w:space="0" w:color="000000"/>
+                    <w:insideH w:val="single" w:sz="2" w:space="0" w:color="000000"/>
+                  </w:tcBorders>
+                  <w:shd w:fill="auto" w:val="clear"/>
+                </w:tcPr>
+                <w:p>
+                  <w:pPr>
+                    <w:pStyle w:val="TableContents"/>
+                    <w:rPr/>
+                  </w:pPr>
+                  <w:r>
+                    <w:rPr/>
+                    <w:t>true</w:t>
+                  </w:r>
+                </w:p>
+              </w:tc>
+              <w:tc>
+                <w:tcPr>
+                  <w:tcW w:w="6885" w:type="dxa"/>
+                  <w:tcBorders>
+                    <w:left w:val="single" w:sz="2" w:space="0" w:color="000000"/>
+                    <w:bottom w:val="single" w:sz="2" w:space="0" w:color="000000"/>
+                    <w:right w:val="single" w:sz="2" w:space="0" w:color="000000"/>
+                    <w:insideH w:val="single" w:sz="2" w:space="0" w:color="000000"/>
+                    <w:insideV w:val="single" w:sz="2" w:space="0" w:color="000000"/>
+                  </w:tcBorders>
+                  <w:shd w:fill="auto" w:val="clear"/>
+                </w:tcPr>
+                <w:p>
+                  <w:pPr>
+                    <w:pStyle w:val="TableContents"/>
+                    <w:rPr/>
+                  </w:pPr>
+                  <w:r>
+                    <w:rPr/>
+                  </w:r>
+                </w:p>
+                <w:p>
+                  <w:pPr>
+                    <w:pStyle w:val="TableContents"/>
+                    <w:rPr/>
+                  </w:pPr>
+                  <w:r>
+                    <w:rPr/>
+                  </w:r>
+                </w:p>
+              </w:tc>
+            </w:tr>
+            <w:tr>
+              <w:trPr/>
+              <w:tc>
+                <w:tcPr>
+                  <w:tcW w:w="2250" w:type="dxa"/>
+                  <w:tcBorders>
+                    <w:left w:val="single" w:sz="2" w:space="0" w:color="000000"/>
+                    <w:bottom w:val="single" w:sz="2" w:space="0" w:color="000000"/>
+                    <w:insideH w:val="single" w:sz="2" w:space="0" w:color="000000"/>
+                  </w:tcBorders>
+                  <w:shd w:fill="auto" w:val="clear"/>
+                </w:tcPr>
+                <w:p>
+                  <w:pPr>
+                    <w:pStyle w:val="TableContents"/>
+                    <w:rPr>
+                      <w:rFonts w:ascii="Times new roman" w:hAnsi="Times new roman"/>
+                    </w:rPr>
+                  </w:pPr>
+                  <w:r>
+                    <w:rPr>
+                      <w:rFonts w:ascii="Times new roman" w:hAnsi="Times new roman"/>
+                    </w:rPr>
+                    <w:t>-</w:t>
+                  </w:r>
+                  <w:r>
+                    <w:rPr>
+                      <w:rFonts w:ascii="Times new roman" w:hAnsi="Times new roman"/>
+                      <w:b w:val="false"/>
+                      <w:i w:val="false"/>
+                      <w:caps w:val="false"/>
+                      <w:smallCaps w:val="false"/>
+                      <w:color w:val="000000"/>
+                      <w:spacing w:val="0"/>
+                      <w:sz w:val="20"/>
+                      <w:szCs w:val="20"/>
+                    </w:rPr>
+                    <w:t>2,147,483,648</w:t>
+                  </w:r>
+                  <w:r>
+                    <w:rPr>
+                      <w:rFonts w:ascii="Times new roman" w:hAnsi="Times new roman"/>
+                      <w:b w:val="false"/>
+                      <w:i w:val="false"/>
+                      <w:caps w:val="false"/>
+                      <w:smallCaps w:val="false"/>
+                      <w:color w:val="000000"/>
+                      <w:spacing w:val="0"/>
+                      <w:sz w:val="20"/>
+                      <w:szCs w:val="20"/>
+                    </w:rPr>
+                    <w:t>990</w:t>
+                  </w:r>
+                </w:p>
+              </w:tc>
+              <w:tc>
+                <w:tcPr>
+                  <w:tcW w:w="6885" w:type="dxa"/>
+                  <w:tcBorders>
+                    <w:left w:val="single" w:sz="2" w:space="0" w:color="000000"/>
+                    <w:bottom w:val="single" w:sz="2" w:space="0" w:color="000000"/>
+                    <w:right w:val="single" w:sz="2" w:space="0" w:color="000000"/>
+                    <w:insideH w:val="single" w:sz="2" w:space="0" w:color="000000"/>
+                    <w:insideV w:val="single" w:sz="2" w:space="0" w:color="000000"/>
+                  </w:tcBorders>
+                  <w:shd w:fill="auto" w:val="clear"/>
+                </w:tcPr>
+                <w:p>
+                  <w:pPr>
+                    <w:pStyle w:val="TableContents"/>
+                    <w:rPr/>
+                  </w:pPr>
+                  <w:r>
+                    <w:rPr/>
+                  </w:r>
+                </w:p>
+                <w:p>
+                  <w:pPr>
+                    <w:pStyle w:val="TableContents"/>
+                    <w:rPr/>
+                  </w:pPr>
+                  <w:r>
+                    <w:rPr/>
+                  </w:r>
+                </w:p>
+              </w:tc>
+            </w:tr>
+          </w:tbl>
           <w:p>
             <w:pPr>
               <w:pStyle w:val="Normal"/>
@@ -471,134 +1137,7 @@
               </w:rPr>
             </w:pPr>
             <w:r>
-              <w:rPr>
-                <w:rFonts w:ascii="Consolas" w:hAnsi="Consolas"/>
-                <w:szCs w:val="20"/>
-                <w:lang w:eastAsia="en-US" w:bidi="ar-SA"/>
-              </w:rPr>
-            </w:r>
-          </w:p>
-          <w:p>
-            <w:pPr>
-              <w:pStyle w:val="Normal"/>
-              <w:spacing w:lineRule="auto" w:line="240" w:before="0" w:after="0"/>
-              <w:rPr>
-                <w:rFonts w:ascii="Consolas" w:hAnsi="Consolas"/>
-                <w:szCs w:val="20"/>
-                <w:lang w:eastAsia="en-US" w:bidi="ar-SA"/>
-              </w:rPr>
-            </w:pPr>
-            <w:r>
-              <w:rPr>
-                <w:rFonts w:ascii="Consolas" w:hAnsi="Consolas"/>
-                <w:szCs w:val="20"/>
-                <w:lang w:eastAsia="en-US" w:bidi="ar-SA"/>
-              </w:rPr>
-            </w:r>
-          </w:p>
-          <w:p>
-            <w:pPr>
-              <w:pStyle w:val="Normal"/>
-              <w:spacing w:lineRule="auto" w:line="240" w:before="0" w:after="0"/>
-              <w:rPr>
-                <w:rFonts w:ascii="Consolas" w:hAnsi="Consolas"/>
-                <w:szCs w:val="20"/>
-                <w:lang w:eastAsia="en-US" w:bidi="ar-SA"/>
-              </w:rPr>
-            </w:pPr>
-            <w:r>
-              <w:rPr>
-                <w:rFonts w:ascii="Consolas" w:hAnsi="Consolas"/>
-                <w:szCs w:val="20"/>
-                <w:lang w:eastAsia="en-US" w:bidi="ar-SA"/>
-              </w:rPr>
-            </w:r>
-          </w:p>
-          <w:p>
-            <w:pPr>
-              <w:pStyle w:val="Normal"/>
-              <w:spacing w:lineRule="auto" w:line="240" w:before="0" w:after="0"/>
-              <w:rPr>
-                <w:rFonts w:ascii="Consolas" w:hAnsi="Consolas"/>
-                <w:szCs w:val="20"/>
-                <w:lang w:eastAsia="en-US" w:bidi="ar-SA"/>
-              </w:rPr>
-            </w:pPr>
-            <w:r>
-              <w:rPr>
-                <w:rFonts w:ascii="Consolas" w:hAnsi="Consolas"/>
-                <w:szCs w:val="20"/>
-                <w:lang w:eastAsia="en-US" w:bidi="ar-SA"/>
-              </w:rPr>
-            </w:r>
-          </w:p>
-          <w:p>
-            <w:pPr>
-              <w:pStyle w:val="Normal"/>
-              <w:spacing w:lineRule="auto" w:line="240" w:before="0" w:after="0"/>
-              <w:rPr>
-                <w:rFonts w:ascii="Consolas" w:hAnsi="Consolas"/>
-                <w:szCs w:val="20"/>
-                <w:lang w:eastAsia="en-US" w:bidi="ar-SA"/>
-              </w:rPr>
-            </w:pPr>
-            <w:r>
-              <w:rPr>
-                <w:rFonts w:ascii="Consolas" w:hAnsi="Consolas"/>
-                <w:szCs w:val="20"/>
-                <w:lang w:eastAsia="en-US" w:bidi="ar-SA"/>
-              </w:rPr>
-            </w:r>
-          </w:p>
-          <w:p>
-            <w:pPr>
-              <w:pStyle w:val="Normal"/>
-              <w:spacing w:lineRule="auto" w:line="240" w:before="0" w:after="0"/>
-              <w:rPr>
-                <w:rFonts w:ascii="Consolas" w:hAnsi="Consolas"/>
-                <w:szCs w:val="20"/>
-                <w:lang w:eastAsia="en-US" w:bidi="ar-SA"/>
-              </w:rPr>
-            </w:pPr>
-            <w:r>
-              <w:rPr>
-                <w:rFonts w:ascii="Consolas" w:hAnsi="Consolas"/>
-                <w:szCs w:val="20"/>
-                <w:lang w:eastAsia="en-US" w:bidi="ar-SA"/>
-              </w:rPr>
-            </w:r>
-          </w:p>
-          <w:p>
-            <w:pPr>
-              <w:pStyle w:val="Normal"/>
-              <w:spacing w:lineRule="auto" w:line="240" w:before="0" w:after="0"/>
-              <w:rPr>
-                <w:rFonts w:ascii="Consolas" w:hAnsi="Consolas"/>
-                <w:szCs w:val="20"/>
-                <w:lang w:eastAsia="en-US" w:bidi="ar-SA"/>
-              </w:rPr>
-            </w:pPr>
-            <w:r>
-              <w:rPr>
-                <w:rFonts w:ascii="Consolas" w:hAnsi="Consolas"/>
-                <w:szCs w:val="20"/>
-                <w:lang w:eastAsia="en-US" w:bidi="ar-SA"/>
-              </w:rPr>
-            </w:r>
-          </w:p>
-          <w:p>
-            <w:pPr>
-              <w:pStyle w:val="Normal"/>
-              <w:spacing w:lineRule="auto" w:line="240" w:before="0" w:after="0"/>
-              <w:rPr/>
-            </w:pPr>
-            <w:r>
-              <w:rPr>
-                <w:rFonts w:ascii="Consolas" w:hAnsi="Consolas"/>
-                <w:szCs w:val="20"/>
-                <w:lang w:eastAsia="en-US" w:bidi="ar-SA"/>
-              </w:rPr>
-              <w:t>}</w:t>
+              <w:rPr/>
             </w:r>
           </w:p>
         </w:tc>
@@ -634,15 +1173,13 @@
         <w:tblLook w:noVBand="1" w:val="04a0" w:noHBand="0" w:lastColumn="0" w:firstColumn="1" w:lastRow="0" w:firstRow="1"/>
       </w:tblPr>
       <w:tblGrid>
-        <w:gridCol w:w="4675"/>
-        <w:gridCol w:w="4674"/>
+        <w:gridCol w:w="9349"/>
       </w:tblGrid>
       <w:tr>
         <w:trPr/>
         <w:tc>
           <w:tcPr>
             <w:tcW w:w="9349" w:type="dxa"/>
-            <w:gridSpan w:val="2"/>
             <w:tcBorders/>
             <w:shd w:fill="auto" w:val="clear"/>
           </w:tcPr>
@@ -657,7 +1194,14 @@
                 <w:b/>
                 <w:szCs w:val="20"/>
               </w:rPr>
-              <w:t>Skill 0.3 Exercise 1</w:t>
+              <w:t xml:space="preserve">Skill </w:t>
+            </w:r>
+            <w:r>
+              <w:rPr>
+                <w:b/>
+                <w:szCs w:val="20"/>
+              </w:rPr>
+              <w:t>1.3 Exercise 1</w:t>
             </w:r>
           </w:p>
         </w:tc>
@@ -667,7 +1211,6 @@
         <w:tc>
           <w:tcPr>
             <w:tcW w:w="9349" w:type="dxa"/>
-            <w:gridSpan w:val="2"/>
             <w:tcBorders>
               <w:top w:val="nil"/>
             </w:tcBorders>
@@ -676,23 +1219,120 @@
           <w:p>
             <w:pPr>
               <w:pStyle w:val="Normal"/>
+              <w:widowControl/>
+              <w:numPr>
+                <w:ilvl w:val="0"/>
+                <w:numId w:val="0"/>
+              </w:numPr>
+              <w:suppressAutoHyphens w:val="true"/>
+              <w:bidi w:val="0"/>
               <w:spacing w:lineRule="auto" w:line="240" w:before="0" w:after="0"/>
-              <w:rPr/>
-            </w:pPr>
-            <w:r>
-              <w:rPr/>
-              <w:t>Indicate what is printed when the following code is executed</w:t>
+              <w:ind w:left="1080" w:right="0" w:hanging="0"/>
+              <w:jc w:val="left"/>
+              <w:rPr/>
+            </w:pPr>
+            <w:r>
+              <w:rPr/>
+              <w:t xml:space="preserve">(a)  </w:t>
+            </w:r>
+            <w:r>
+              <w:rPr/>
+              <w:t>Write a single line of code that will create a double precision variable called “p” and store 1.921 x 10</w:t>
+            </w:r>
+            <w:r>
+              <w:rPr>
+                <w:vertAlign w:val="superscript"/>
+              </w:rPr>
+              <w:t>-15</w:t>
+            </w:r>
+            <w:r>
+              <w:rPr/>
+              <w:t xml:space="preserve"> in it. (Note 1.921 x 10</w:t>
+            </w:r>
+            <w:r>
+              <w:rPr>
+                <w:vertAlign w:val="superscript"/>
+              </w:rPr>
+              <w:t>-15</w:t>
+            </w:r>
+            <w:r>
+              <w:rPr/>
+              <w:t xml:space="preserve"> can also be written as 1.921E-15)</w:t>
+            </w:r>
+          </w:p>
+          <w:p>
+            <w:pPr>
+              <w:pStyle w:val="Normal"/>
+              <w:widowControl/>
+              <w:numPr>
+                <w:ilvl w:val="0"/>
+                <w:numId w:val="0"/>
+              </w:numPr>
+              <w:suppressAutoHyphens w:val="true"/>
+              <w:bidi w:val="0"/>
+              <w:spacing w:lineRule="auto" w:line="240" w:before="0" w:after="0"/>
+              <w:ind w:left="1080" w:right="0" w:hanging="0"/>
+              <w:jc w:val="left"/>
+              <w:rPr/>
+            </w:pPr>
+            <w:r>
+              <w:rPr/>
+              <w:t xml:space="preserve">(b)  </w:t>
+            </w:r>
+            <w:r>
+              <w:rPr/>
+              <w:t>Write a single line of code that will create an integer variable called i and store 407 in it</w:t>
+            </w:r>
+          </w:p>
+          <w:p>
+            <w:pPr>
+              <w:pStyle w:val="Normal"/>
+              <w:widowControl/>
+              <w:numPr>
+                <w:ilvl w:val="0"/>
+                <w:numId w:val="0"/>
+              </w:numPr>
+              <w:suppressAutoHyphens w:val="true"/>
+              <w:bidi w:val="0"/>
+              <w:spacing w:lineRule="auto" w:line="240" w:before="0" w:after="0"/>
+              <w:ind w:left="1080" w:right="0" w:hanging="0"/>
+              <w:jc w:val="left"/>
+              <w:rPr/>
+            </w:pPr>
+            <w:r>
+              <w:rPr/>
+              <w:t xml:space="preserve">(c)  </w:t>
+            </w:r>
+            <w:r>
+              <w:rPr/>
+              <w:t xml:space="preserve">Write a single line of code that will declare the variable </w:t>
+            </w:r>
+            <w:r>
+              <w:rPr/>
+              <w:t xml:space="preserve">result </w:t>
+            </w:r>
+            <w:r>
+              <w:rPr/>
+              <w:t xml:space="preserve">to be of type </w:t>
+            </w:r>
+            <w:r>
+              <w:rPr/>
+              <w:t>boolean</w:t>
+            </w:r>
+            <w:r>
+              <w:rPr/>
+              <w:t xml:space="preserve">. Do not initialize it. </w:t>
             </w:r>
           </w:p>
         </w:tc>
       </w:tr>
       <w:tr>
         <w:trPr>
-          <w:trHeight w:val="70" w:hRule="atLeast"/>
+          <w:trHeight w:val="1975" w:hRule="atLeast"/>
         </w:trPr>
         <w:tc>
           <w:tcPr>
-            <w:tcW w:w="4675" w:type="dxa"/>
+            <w:tcW w:w="9349" w:type="dxa"/>
             <w:tcBorders/>
             <w:shd w:fill="auto" w:val="clear"/>
           </w:tcPr>
@@ -702,9 +1342,6 @@
               <w:shd w:val="clear" w:color="auto" w:fill="FFFFFE"/>
               <w:suppressAutoHyphens w:val="false"/>
               <w:spacing w:lineRule="atLeast" w:line="285" w:before="0" w:after="0"/>
-              <w:rPr/>
-            </w:pPr>
-            <w:r>
               <w:rPr>
                 <w:rFonts w:ascii="Consolas" w:hAnsi="Consolas"/>
                 <w:color w:val="000000"/>
@@ -712,392 +1349,9 @@
                 <w:szCs w:val="21"/>
                 <w:lang w:eastAsia="en-US" w:bidi="ar-SA"/>
               </w:rPr>
-              <w:t>System.out.print(“Hello”);</w:t>
-            </w:r>
-          </w:p>
-          <w:p>
-            <w:pPr>
-              <w:pStyle w:val="Normal"/>
-              <w:shd w:val="clear" w:color="auto" w:fill="FFFFFE"/>
-              <w:suppressAutoHyphens w:val="false"/>
-              <w:spacing w:lineRule="atLeast" w:line="285" w:before="0" w:after="0"/>
-              <w:rPr/>
-            </w:pPr>
-            <w:r>
-              <w:rPr>
-                <w:rFonts w:ascii="Consolas" w:hAnsi="Consolas"/>
-                <w:color w:val="000000"/>
-                <w:sz w:val="21"/>
-                <w:szCs w:val="21"/>
-                <w:lang w:eastAsia="en-US" w:bidi="ar-SA"/>
-              </w:rPr>
-              <w:t>System.out.print(“ “);</w:t>
-            </w:r>
-          </w:p>
-          <w:p>
-            <w:pPr>
-              <w:pStyle w:val="Normal"/>
-              <w:shd w:val="clear" w:color="auto" w:fill="FFFFFE"/>
-              <w:suppressAutoHyphens w:val="false"/>
-              <w:spacing w:lineRule="atLeast" w:line="285" w:before="0" w:after="0"/>
-              <w:rPr/>
-            </w:pPr>
-            <w:r>
-              <w:rPr>
-                <w:rFonts w:ascii="Consolas" w:hAnsi="Consolas"/>
-                <w:color w:val="000000"/>
-                <w:sz w:val="21"/>
-                <w:szCs w:val="21"/>
-                <w:lang w:eastAsia="en-US" w:bidi="ar-SA"/>
-              </w:rPr>
-              <w:t>System.out.print(“Timberline!”);</w:t>
-            </w:r>
-          </w:p>
-          <w:p>
-            <w:pPr>
-              <w:pStyle w:val="Normal"/>
-              <w:shd w:val="clear" w:color="auto" w:fill="FFFFFE"/>
-              <w:suppressAutoHyphens w:val="false"/>
-              <w:spacing w:lineRule="atLeast" w:line="285" w:before="0" w:after="0"/>
-              <w:rPr/>
-            </w:pPr>
-            <w:r>
-              <w:rPr>
-                <w:rFonts w:ascii="Consolas" w:hAnsi="Consolas"/>
-                <w:color w:val="000000"/>
-                <w:sz w:val="21"/>
-                <w:szCs w:val="21"/>
-                <w:lang w:eastAsia="en-US" w:bidi="ar-SA"/>
-              </w:rPr>
-              <w:t>System.out.println();</w:t>
-            </w:r>
-          </w:p>
-          <w:p>
-            <w:pPr>
-              <w:pStyle w:val="Normal"/>
-              <w:shd w:val="clear" w:color="auto" w:fill="FFFFFE"/>
-              <w:suppressAutoHyphens w:val="false"/>
-              <w:spacing w:lineRule="atLeast" w:line="285" w:before="0" w:after="0"/>
-              <w:rPr/>
-            </w:pPr>
-            <w:r>
-              <w:rPr>
-                <w:rFonts w:ascii="Consolas" w:hAnsi="Consolas"/>
-                <w:color w:val="000000"/>
-                <w:sz w:val="21"/>
-                <w:szCs w:val="21"/>
-                <w:lang w:eastAsia="en-US" w:bidi="ar-SA"/>
-              </w:rPr>
-              <w:t>System.out.print(“JAVA”);</w:t>
-            </w:r>
-          </w:p>
-          <w:p>
-            <w:pPr>
-              <w:pStyle w:val="Normal"/>
-              <w:shd w:val="clear" w:color="auto" w:fill="FFFFFE"/>
-              <w:suppressAutoHyphens w:val="false"/>
-              <w:spacing w:lineRule="atLeast" w:line="285" w:before="0" w:after="0"/>
-              <w:rPr/>
-            </w:pPr>
-            <w:r>
-              <w:rPr>
-                <w:rFonts w:ascii="Consolas" w:hAnsi="Consolas"/>
-                <w:color w:val="000000"/>
-                <w:sz w:val="21"/>
-                <w:szCs w:val="21"/>
-                <w:lang w:eastAsia="en-US" w:bidi="ar-SA"/>
-              </w:rPr>
-              <w:t>System.out.println(“is”);</w:t>
-            </w:r>
-          </w:p>
-          <w:p>
-            <w:pPr>
-              <w:pStyle w:val="Normal"/>
-              <w:shd w:val="clear" w:color="auto" w:fill="FFFFFE"/>
-              <w:suppressAutoHyphens w:val="false"/>
-              <w:spacing w:lineRule="atLeast" w:line="285" w:before="0" w:after="0"/>
-              <w:rPr/>
-            </w:pPr>
-            <w:r>
-              <w:rPr>
-                <w:rFonts w:ascii="Consolas" w:hAnsi="Consolas"/>
-                <w:color w:val="000000"/>
-                <w:sz w:val="21"/>
-                <w:szCs w:val="21"/>
-                <w:lang w:eastAsia="en-US" w:bidi="ar-SA"/>
-              </w:rPr>
-              <w:t>System.out.print(“awesome!”);</w:t>
-            </w:r>
-          </w:p>
-        </w:tc>
-        <w:tc>
-          <w:tcPr>
-            <w:tcW w:w="4674" w:type="dxa"/>
-            <w:tcBorders/>
-            <w:shd w:fill="auto" w:val="clear"/>
-          </w:tcPr>
-          <w:p>
-            <w:pPr>
-              <w:pStyle w:val="Normal"/>
-              <w:shd w:val="clear" w:color="auto" w:fill="FFFFFE"/>
-              <w:suppressAutoHyphens w:val="false"/>
-              <w:spacing w:lineRule="atLeast" w:line="285" w:before="0" w:after="0"/>
-              <w:rPr>
-                <w:color w:val="000000"/>
-                <w:sz w:val="21"/>
-                <w:szCs w:val="21"/>
-                <w:lang w:eastAsia="en-US" w:bidi="ar-SA"/>
-              </w:rPr>
-            </w:pPr>
-            <w:r>
-              <w:rPr>
-                <w:color w:val="000000"/>
-                <w:sz w:val="21"/>
-                <w:szCs w:val="21"/>
-                <w:lang w:eastAsia="en-US" w:bidi="ar-SA"/>
-              </w:rPr>
-            </w:r>
-          </w:p>
-          <w:p>
-            <w:pPr>
-              <w:pStyle w:val="Normal"/>
-              <w:shd w:val="clear" w:color="auto" w:fill="FFFFFE"/>
-              <w:suppressAutoHyphens w:val="false"/>
-              <w:spacing w:lineRule="atLeast" w:line="285" w:before="0" w:after="0"/>
-              <w:rPr>
-                <w:color w:val="000000"/>
-                <w:sz w:val="21"/>
-                <w:szCs w:val="21"/>
-                <w:lang w:eastAsia="en-US" w:bidi="ar-SA"/>
-              </w:rPr>
-            </w:pPr>
-            <w:r>
-              <w:rPr>
-                <w:color w:val="000000"/>
-                <w:sz w:val="21"/>
-                <w:szCs w:val="21"/>
-                <w:lang w:eastAsia="en-US" w:bidi="ar-SA"/>
-              </w:rPr>
-            </w:r>
-          </w:p>
-          <w:p>
-            <w:pPr>
-              <w:pStyle w:val="Normal"/>
-              <w:shd w:val="clear" w:color="auto" w:fill="FFFFFE"/>
-              <w:suppressAutoHyphens w:val="false"/>
-              <w:spacing w:lineRule="atLeast" w:line="285" w:before="0" w:after="0"/>
-              <w:rPr>
-                <w:color w:val="000000"/>
-                <w:sz w:val="21"/>
-                <w:szCs w:val="21"/>
-                <w:lang w:eastAsia="en-US" w:bidi="ar-SA"/>
-              </w:rPr>
-            </w:pPr>
-            <w:r>
-              <w:rPr>
-                <w:color w:val="000000"/>
-                <w:sz w:val="21"/>
-                <w:szCs w:val="21"/>
-                <w:lang w:eastAsia="en-US" w:bidi="ar-SA"/>
-              </w:rPr>
-            </w:r>
-          </w:p>
-          <w:p>
-            <w:pPr>
-              <w:pStyle w:val="Normal"/>
-              <w:shd w:val="clear" w:color="auto" w:fill="FFFFFE"/>
-              <w:suppressAutoHyphens w:val="false"/>
-              <w:spacing w:lineRule="atLeast" w:line="285" w:before="0" w:after="0"/>
-              <w:rPr>
-                <w:color w:val="000000"/>
-                <w:sz w:val="21"/>
-                <w:szCs w:val="21"/>
-                <w:lang w:eastAsia="en-US" w:bidi="ar-SA"/>
-              </w:rPr>
-            </w:pPr>
-            <w:r>
-              <w:rPr>
-                <w:color w:val="000000"/>
-                <w:sz w:val="21"/>
-                <w:szCs w:val="21"/>
-                <w:lang w:eastAsia="en-US" w:bidi="ar-SA"/>
-              </w:rPr>
-            </w:r>
-          </w:p>
-          <w:p>
-            <w:pPr>
-              <w:pStyle w:val="Normal"/>
-              <w:shd w:val="clear" w:color="auto" w:fill="FFFFFE"/>
-              <w:suppressAutoHyphens w:val="false"/>
-              <w:spacing w:lineRule="atLeast" w:line="285" w:before="0" w:after="0"/>
-              <w:rPr>
-                <w:color w:val="000000"/>
-                <w:sz w:val="21"/>
-                <w:szCs w:val="21"/>
-                <w:lang w:eastAsia="en-US" w:bidi="ar-SA"/>
-              </w:rPr>
-            </w:pPr>
-            <w:r>
-              <w:rPr>
-                <w:color w:val="000000"/>
-                <w:sz w:val="21"/>
-                <w:szCs w:val="21"/>
-                <w:lang w:eastAsia="en-US" w:bidi="ar-SA"/>
-              </w:rPr>
-            </w:r>
-          </w:p>
-          <w:p>
-            <w:pPr>
-              <w:pStyle w:val="Normal"/>
-              <w:shd w:val="clear" w:color="auto" w:fill="FFFFFE"/>
-              <w:suppressAutoHyphens w:val="false"/>
-              <w:spacing w:lineRule="atLeast" w:line="285" w:before="0" w:after="0"/>
-              <w:rPr>
-                <w:color w:val="000000"/>
-                <w:sz w:val="21"/>
-                <w:szCs w:val="21"/>
-                <w:lang w:eastAsia="en-US" w:bidi="ar-SA"/>
-              </w:rPr>
-            </w:pPr>
-            <w:r>
-              <w:rPr>
-                <w:color w:val="000000"/>
-                <w:sz w:val="21"/>
-                <w:szCs w:val="21"/>
-                <w:lang w:eastAsia="en-US" w:bidi="ar-SA"/>
-              </w:rPr>
-            </w:r>
-          </w:p>
-          <w:p>
-            <w:pPr>
-              <w:pStyle w:val="Normal"/>
-              <w:shd w:val="clear" w:color="auto" w:fill="FFFFFE"/>
-              <w:suppressAutoHyphens w:val="false"/>
-              <w:spacing w:lineRule="atLeast" w:line="285" w:before="0" w:after="0"/>
-              <w:rPr>
-                <w:color w:val="000000"/>
-                <w:sz w:val="21"/>
-                <w:szCs w:val="21"/>
-                <w:lang w:eastAsia="en-US" w:bidi="ar-SA"/>
-              </w:rPr>
-            </w:pPr>
-            <w:r>
-              <w:rPr>
-                <w:color w:val="000000"/>
-                <w:sz w:val="21"/>
-                <w:szCs w:val="21"/>
-                <w:lang w:eastAsia="en-US" w:bidi="ar-SA"/>
-              </w:rPr>
-            </w:r>
-          </w:p>
-          <w:p>
-            <w:pPr>
-              <w:pStyle w:val="Normal"/>
-              <w:shd w:val="clear" w:color="auto" w:fill="FFFFFE"/>
-              <w:suppressAutoHyphens w:val="false"/>
-              <w:spacing w:lineRule="atLeast" w:line="285" w:before="0" w:after="0"/>
-              <w:rPr>
-                <w:color w:val="000000"/>
-                <w:sz w:val="21"/>
-                <w:szCs w:val="21"/>
-                <w:lang w:eastAsia="en-US" w:bidi="ar-SA"/>
-              </w:rPr>
-            </w:pPr>
-            <w:r>
-              <w:rPr>
-                <w:color w:val="000000"/>
-                <w:sz w:val="21"/>
-                <w:szCs w:val="21"/>
-                <w:lang w:eastAsia="en-US" w:bidi="ar-SA"/>
-              </w:rPr>
-            </w:r>
-          </w:p>
-          <w:p>
-            <w:pPr>
-              <w:pStyle w:val="Normal"/>
-              <w:shd w:val="clear" w:color="auto" w:fill="FFFFFE"/>
-              <w:suppressAutoHyphens w:val="false"/>
-              <w:spacing w:lineRule="atLeast" w:line="285" w:before="0" w:after="0"/>
-              <w:rPr>
-                <w:color w:val="000000"/>
-                <w:sz w:val="21"/>
-                <w:szCs w:val="21"/>
-                <w:lang w:eastAsia="en-US" w:bidi="ar-SA"/>
-              </w:rPr>
-            </w:pPr>
-            <w:r>
-              <w:rPr>
-                <w:color w:val="000000"/>
-                <w:sz w:val="21"/>
-                <w:szCs w:val="21"/>
-                <w:lang w:eastAsia="en-US" w:bidi="ar-SA"/>
-              </w:rPr>
-            </w:r>
-          </w:p>
-          <w:p>
-            <w:pPr>
-              <w:pStyle w:val="Normal"/>
-              <w:shd w:val="clear" w:color="auto" w:fill="FFFFFE"/>
-              <w:suppressAutoHyphens w:val="false"/>
-              <w:spacing w:lineRule="atLeast" w:line="285" w:before="0" w:after="0"/>
-              <w:rPr>
-                <w:color w:val="000000"/>
-                <w:sz w:val="21"/>
-                <w:szCs w:val="21"/>
-                <w:lang w:eastAsia="en-US" w:bidi="ar-SA"/>
-              </w:rPr>
-            </w:pPr>
-            <w:r>
-              <w:rPr>
-                <w:color w:val="000000"/>
-                <w:sz w:val="21"/>
-                <w:szCs w:val="21"/>
-                <w:lang w:eastAsia="en-US" w:bidi="ar-SA"/>
-              </w:rPr>
-            </w:r>
-          </w:p>
-          <w:p>
-            <w:pPr>
-              <w:pStyle w:val="Normal"/>
-              <w:shd w:val="clear" w:color="auto" w:fill="FFFFFE"/>
-              <w:suppressAutoHyphens w:val="false"/>
-              <w:spacing w:lineRule="atLeast" w:line="285" w:before="0" w:after="0"/>
-              <w:rPr>
-                <w:color w:val="000000"/>
-                <w:sz w:val="21"/>
-                <w:szCs w:val="21"/>
-                <w:lang w:eastAsia="en-US" w:bidi="ar-SA"/>
-              </w:rPr>
-            </w:pPr>
-            <w:r>
-              <w:rPr>
-                <w:color w:val="000000"/>
-                <w:sz w:val="21"/>
-                <w:szCs w:val="21"/>
-                <w:lang w:eastAsia="en-US" w:bidi="ar-SA"/>
-              </w:rPr>
-            </w:r>
-          </w:p>
-          <w:p>
-            <w:pPr>
-              <w:pStyle w:val="Normal"/>
-              <w:shd w:val="clear" w:color="auto" w:fill="FFFFFE"/>
-              <w:suppressAutoHyphens w:val="false"/>
-              <w:spacing w:lineRule="atLeast" w:line="285" w:before="0" w:after="0"/>
-              <w:rPr>
-                <w:color w:val="000000"/>
-                <w:sz w:val="21"/>
-                <w:szCs w:val="21"/>
-                <w:lang w:eastAsia="en-US" w:bidi="ar-SA"/>
-              </w:rPr>
-            </w:pPr>
-            <w:r>
-              <w:rPr>
-                <w:color w:val="000000"/>
-                <w:sz w:val="21"/>
-                <w:szCs w:val="21"/>
-                <w:lang w:eastAsia="en-US" w:bidi="ar-SA"/>
-              </w:rPr>
+            </w:pPr>
+            <w:r>
+              <w:rPr/>
             </w:r>
           </w:p>
           <w:p>
@@ -1214,7 +1468,21 @@
                 <w:b/>
                 <w:szCs w:val="20"/>
               </w:rPr>
-              <w:t>Skill 0.4 Exercise 1</w:t>
+              <w:t xml:space="preserve">Skill </w:t>
+            </w:r>
+            <w:r>
+              <w:rPr>
+                <w:b/>
+                <w:szCs w:val="20"/>
+              </w:rPr>
+              <w:t>1</w:t>
+            </w:r>
+            <w:r>
+              <w:rPr>
+                <w:b/>
+                <w:szCs w:val="20"/>
+              </w:rPr>
+              <w:t>.4 Exercise 1</w:t>
             </w:r>
           </w:p>
         </w:tc>
@@ -1237,7 +1505,7 @@
             </w:pPr>
             <w:r>
               <w:rPr/>
-              <w:t xml:space="preserve">A student wants to write their first class.  </w:t>
+              <w:t xml:space="preserve">For each statement, identify whether it is legal or illegal.  If it is illegal, indicate why. </w:t>
             </w:r>
           </w:p>
         </w:tc>
@@ -1260,222 +1528,439 @@
               <w:spacing w:lineRule="atLeast" w:line="285" w:before="0" w:after="0"/>
               <w:rPr>
                 <w:rFonts w:ascii="Times new roman" w:hAnsi="Times new roman"/>
-                <w:sz w:val="20"/>
-                <w:szCs w:val="20"/>
-              </w:rPr>
-            </w:pPr>
-            <w:r>
-              <w:rPr>
-                <w:rFonts w:ascii="Times new roman" w:hAnsi="Times new roman"/>
                 <w:color w:val="000000"/>
                 <w:sz w:val="20"/>
                 <w:szCs w:val="20"/>
                 <w:lang w:eastAsia="en-US" w:bidi="ar-SA"/>
               </w:rPr>
-              <w:t>(a) Indicate a name for the class.  Also indicate the correct extension.</w:t>
-            </w:r>
-          </w:p>
-          <w:p>
-            <w:pPr>
-              <w:pStyle w:val="Normal"/>
-              <w:shd w:val="clear" w:color="auto" w:fill="FFFFFE"/>
-              <w:suppressAutoHyphens w:val="false"/>
-              <w:spacing w:lineRule="atLeast" w:line="285" w:before="0" w:after="0"/>
-              <w:rPr>
-                <w:color w:val="000000"/>
-                <w:lang w:eastAsia="en-US" w:bidi="ar-SA"/>
-              </w:rPr>
-            </w:pPr>
-            <w:r>
-              <w:rPr>
-                <w:color w:val="000000"/>
-                <w:lang w:eastAsia="en-US" w:bidi="ar-SA"/>
-              </w:rPr>
-            </w:r>
-          </w:p>
-          <w:p>
-            <w:pPr>
-              <w:pStyle w:val="Normal"/>
-              <w:shd w:val="clear" w:color="auto" w:fill="FFFFFE"/>
-              <w:suppressAutoHyphens w:val="false"/>
-              <w:spacing w:lineRule="atLeast" w:line="285" w:before="0" w:after="0"/>
-              <w:rPr>
-                <w:color w:val="000000"/>
-                <w:lang w:eastAsia="en-US" w:bidi="ar-SA"/>
-              </w:rPr>
-            </w:pPr>
-            <w:r>
-              <w:rPr>
-                <w:color w:val="000000"/>
-                <w:lang w:eastAsia="en-US" w:bidi="ar-SA"/>
-              </w:rPr>
-            </w:r>
-          </w:p>
-          <w:p>
-            <w:pPr>
-              <w:pStyle w:val="Normal"/>
-              <w:shd w:val="clear" w:color="auto" w:fill="FFFFFE"/>
-              <w:suppressAutoHyphens w:val="false"/>
-              <w:spacing w:lineRule="atLeast" w:line="285" w:before="0" w:after="0"/>
-              <w:rPr>
-                <w:rFonts w:ascii="Times new roman" w:hAnsi="Times new roman"/>
-                <w:sz w:val="20"/>
-                <w:szCs w:val="20"/>
-              </w:rPr>
-            </w:pPr>
-            <w:r>
-              <w:rPr>
-                <w:rFonts w:ascii="Times new roman" w:hAnsi="Times new roman"/>
-                <w:color w:val="000000"/>
-                <w:sz w:val="20"/>
-                <w:szCs w:val="20"/>
-                <w:lang w:eastAsia="en-US" w:bidi="ar-SA"/>
-              </w:rPr>
-              <w:t>(b)  What command should the student use to compile the programmer?</w:t>
-            </w:r>
-          </w:p>
-          <w:p>
-            <w:pPr>
-              <w:pStyle w:val="Normal"/>
-              <w:shd w:val="clear" w:color="auto" w:fill="FFFFFE"/>
-              <w:suppressAutoHyphens w:val="false"/>
-              <w:spacing w:lineRule="atLeast" w:line="285" w:before="0" w:after="0"/>
-              <w:rPr>
-                <w:color w:val="000000"/>
-                <w:lang w:eastAsia="en-US" w:bidi="ar-SA"/>
-              </w:rPr>
-            </w:pPr>
-            <w:r>
-              <w:rPr>
-                <w:color w:val="000000"/>
-                <w:lang w:eastAsia="en-US" w:bidi="ar-SA"/>
-              </w:rPr>
-            </w:r>
-          </w:p>
-          <w:p>
-            <w:pPr>
-              <w:pStyle w:val="Normal"/>
-              <w:shd w:val="clear" w:color="auto" w:fill="FFFFFE"/>
-              <w:suppressAutoHyphens w:val="false"/>
-              <w:spacing w:lineRule="atLeast" w:line="285" w:before="0" w:after="0"/>
-              <w:rPr>
-                <w:color w:val="000000"/>
-                <w:lang w:eastAsia="en-US" w:bidi="ar-SA"/>
-              </w:rPr>
-            </w:pPr>
-            <w:r>
-              <w:rPr>
-                <w:color w:val="000000"/>
-                <w:lang w:eastAsia="en-US" w:bidi="ar-SA"/>
-              </w:rPr>
-            </w:r>
-          </w:p>
-          <w:p>
-            <w:pPr>
-              <w:pStyle w:val="Normal"/>
-              <w:shd w:val="clear" w:color="auto" w:fill="FFFFFE"/>
-              <w:suppressAutoHyphens w:val="false"/>
-              <w:spacing w:lineRule="atLeast" w:line="285" w:before="0" w:after="0"/>
-              <w:rPr>
-                <w:color w:val="000000"/>
-                <w:lang w:eastAsia="en-US" w:bidi="ar-SA"/>
-              </w:rPr>
-            </w:pPr>
-            <w:r>
-              <w:rPr>
-                <w:color w:val="000000"/>
-                <w:lang w:eastAsia="en-US" w:bidi="ar-SA"/>
-              </w:rPr>
-            </w:r>
-          </w:p>
-          <w:p>
-            <w:pPr>
-              <w:pStyle w:val="Normal"/>
-              <w:shd w:val="clear" w:color="auto" w:fill="FFFFFE"/>
-              <w:suppressAutoHyphens w:val="false"/>
-              <w:spacing w:lineRule="atLeast" w:line="285" w:before="0" w:after="0"/>
-              <w:rPr>
-                <w:sz w:val="20"/>
-                <w:szCs w:val="20"/>
-              </w:rPr>
-            </w:pPr>
-            <w:r>
-              <w:rPr>
-                <w:rFonts w:ascii="Times new roman" w:hAnsi="Times new roman"/>
-                <w:color w:val="000000"/>
-                <w:sz w:val="20"/>
-                <w:szCs w:val="20"/>
-                <w:lang w:eastAsia="en-US" w:bidi="ar-SA"/>
-              </w:rPr>
-              <w:t>(c)  What command should the student use to run the program?</w:t>
-            </w:r>
-          </w:p>
-          <w:p>
-            <w:pPr>
-              <w:pStyle w:val="Normal"/>
-              <w:shd w:val="clear" w:color="auto" w:fill="FFFFFE"/>
-              <w:suppressAutoHyphens w:val="false"/>
-              <w:spacing w:lineRule="atLeast" w:line="285" w:before="0" w:after="0"/>
-              <w:rPr>
-                <w:color w:val="000000"/>
-                <w:sz w:val="21"/>
-                <w:szCs w:val="21"/>
-                <w:lang w:eastAsia="en-US" w:bidi="ar-SA"/>
-              </w:rPr>
-            </w:pPr>
-            <w:r>
-              <w:rPr>
-                <w:color w:val="000000"/>
-                <w:sz w:val="21"/>
-                <w:szCs w:val="21"/>
-                <w:lang w:eastAsia="en-US" w:bidi="ar-SA"/>
-              </w:rPr>
-            </w:r>
-          </w:p>
-          <w:p>
-            <w:pPr>
-              <w:pStyle w:val="Normal"/>
-              <w:shd w:val="clear" w:color="auto" w:fill="FFFFFE"/>
-              <w:suppressAutoHyphens w:val="false"/>
-              <w:spacing w:lineRule="atLeast" w:line="285" w:before="0" w:after="0"/>
-              <w:rPr>
-                <w:color w:val="000000"/>
-                <w:sz w:val="21"/>
-                <w:szCs w:val="21"/>
-                <w:lang w:eastAsia="en-US" w:bidi="ar-SA"/>
-              </w:rPr>
-            </w:pPr>
-            <w:r>
-              <w:rPr>
-                <w:color w:val="000000"/>
-                <w:sz w:val="21"/>
-                <w:szCs w:val="21"/>
-                <w:lang w:eastAsia="en-US" w:bidi="ar-SA"/>
-              </w:rPr>
-            </w:r>
-          </w:p>
-          <w:p>
-            <w:pPr>
-              <w:pStyle w:val="Normal"/>
-              <w:shd w:val="clear" w:color="auto" w:fill="FFFFFE"/>
-              <w:suppressAutoHyphens w:val="false"/>
-              <w:spacing w:lineRule="atLeast" w:line="285" w:before="0" w:after="0"/>
-              <w:rPr>
-                <w:color w:val="000000"/>
-                <w:sz w:val="21"/>
-                <w:szCs w:val="21"/>
-                <w:lang w:eastAsia="en-US" w:bidi="ar-SA"/>
-              </w:rPr>
-            </w:pPr>
-            <w:r>
-              <w:rPr>
-                <w:color w:val="000000"/>
-                <w:sz w:val="21"/>
-                <w:szCs w:val="21"/>
-                <w:lang w:eastAsia="en-US" w:bidi="ar-SA"/>
-              </w:rPr>
-            </w:r>
-          </w:p>
+            </w:pPr>
+            <w:r>
+              <w:rPr/>
+            </w:r>
+          </w:p>
+          <w:tbl>
+            <w:tblPr>
+              <w:tblW w:w="9135" w:type="dxa"/>
+              <w:jc w:val="left"/>
+              <w:tblInd w:w="0" w:type="dxa"/>
+              <w:tblBorders>
+                <w:top w:val="single" w:sz="2" w:space="0" w:color="000000"/>
+                <w:left w:val="single" w:sz="2" w:space="0" w:color="000000"/>
+                <w:bottom w:val="single" w:sz="2" w:space="0" w:color="000000"/>
+                <w:insideH w:val="single" w:sz="2" w:space="0" w:color="000000"/>
+              </w:tblBorders>
+              <w:tblCellMar>
+                <w:top w:w="55" w:type="dxa"/>
+                <w:left w:w="54" w:type="dxa"/>
+                <w:bottom w:w="55" w:type="dxa"/>
+                <w:right w:w="55" w:type="dxa"/>
+              </w:tblCellMar>
+            </w:tblPr>
+            <w:tblGrid>
+              <w:gridCol w:w="2970"/>
+              <w:gridCol w:w="3116"/>
+              <w:gridCol w:w="3049"/>
+            </w:tblGrid>
+            <w:tr>
+              <w:trPr/>
+              <w:tc>
+                <w:tcPr>
+                  <w:tcW w:w="2970" w:type="dxa"/>
+                  <w:tcBorders>
+                    <w:top w:val="single" w:sz="2" w:space="0" w:color="000000"/>
+                    <w:left w:val="single" w:sz="2" w:space="0" w:color="000000"/>
+                    <w:bottom w:val="single" w:sz="2" w:space="0" w:color="000000"/>
+                    <w:insideH w:val="single" w:sz="2" w:space="0" w:color="000000"/>
+                  </w:tcBorders>
+                  <w:shd w:fill="auto" w:val="clear"/>
+                </w:tcPr>
+                <w:p>
+                  <w:pPr>
+                    <w:pStyle w:val="Normal"/>
+                    <w:shd w:val="clear" w:color="auto" w:fill="FFFFFE"/>
+                    <w:suppressAutoHyphens w:val="false"/>
+                    <w:spacing w:lineRule="atLeast" w:line="285" w:before="0" w:after="0"/>
+                    <w:rPr/>
+                  </w:pPr>
+                  <w:r>
+                    <w:rPr/>
+                  </w:r>
+                </w:p>
+              </w:tc>
+              <w:tc>
+                <w:tcPr>
+                  <w:tcW w:w="3116" w:type="dxa"/>
+                  <w:tcBorders>
+                    <w:top w:val="single" w:sz="2" w:space="0" w:color="000000"/>
+                    <w:left w:val="single" w:sz="2" w:space="0" w:color="000000"/>
+                    <w:bottom w:val="single" w:sz="2" w:space="0" w:color="000000"/>
+                    <w:insideH w:val="single" w:sz="2" w:space="0" w:color="000000"/>
+                  </w:tcBorders>
+                  <w:shd w:fill="auto" w:val="clear"/>
+                </w:tcPr>
+                <w:p>
+                  <w:pPr>
+                    <w:pStyle w:val="TableContents"/>
+                    <w:rPr>
+                      <w:b/>
+                      <w:b/>
+                      <w:bCs/>
+                    </w:rPr>
+                  </w:pPr>
+                  <w:r>
+                    <w:rPr>
+                      <w:b/>
+                      <w:bCs/>
+                    </w:rPr>
+                    <w:t>legal/illegal</w:t>
+                  </w:r>
+                </w:p>
+              </w:tc>
+              <w:tc>
+                <w:tcPr>
+                  <w:tcW w:w="3049" w:type="dxa"/>
+                  <w:tcBorders>
+                    <w:top w:val="single" w:sz="2" w:space="0" w:color="000000"/>
+                    <w:left w:val="single" w:sz="2" w:space="0" w:color="000000"/>
+                    <w:bottom w:val="single" w:sz="2" w:space="0" w:color="000000"/>
+                    <w:right w:val="single" w:sz="2" w:space="0" w:color="000000"/>
+                    <w:insideH w:val="single" w:sz="2" w:space="0" w:color="000000"/>
+                    <w:insideV w:val="single" w:sz="2" w:space="0" w:color="000000"/>
+                  </w:tcBorders>
+                  <w:shd w:fill="auto" w:val="clear"/>
+                </w:tcPr>
+                <w:p>
+                  <w:pPr>
+                    <w:pStyle w:val="TableContents"/>
+                    <w:rPr>
+                      <w:b/>
+                      <w:b/>
+                      <w:bCs/>
+                    </w:rPr>
+                  </w:pPr>
+                  <w:r>
+                    <w:rPr>
+                      <w:b/>
+                      <w:bCs/>
+                    </w:rPr>
+                    <w:t>Explanation</w:t>
+                  </w:r>
+                </w:p>
+              </w:tc>
+            </w:tr>
+            <w:tr>
+              <w:trPr/>
+              <w:tc>
+                <w:tcPr>
+                  <w:tcW w:w="2970" w:type="dxa"/>
+                  <w:tcBorders>
+                    <w:left w:val="single" w:sz="2" w:space="0" w:color="000000"/>
+                    <w:bottom w:val="single" w:sz="2" w:space="0" w:color="000000"/>
+                    <w:insideH w:val="single" w:sz="2" w:space="0" w:color="000000"/>
+                  </w:tcBorders>
+                  <w:shd w:fill="auto" w:val="clear"/>
+                </w:tcPr>
+                <w:p>
+                  <w:pPr>
+                    <w:pStyle w:val="Normal"/>
+                    <w:shd w:val="clear" w:color="auto" w:fill="FFFFFE"/>
+                    <w:suppressAutoHyphens w:val="false"/>
+                    <w:spacing w:lineRule="atLeast" w:line="285" w:before="0" w:after="0"/>
+                    <w:rPr/>
+                  </w:pPr>
+                  <w:r>
+                    <w:rPr>
+                      <w:rFonts w:ascii="Times new roman" w:hAnsi="Times new roman"/>
+                      <w:color w:val="000000"/>
+                      <w:sz w:val="20"/>
+                      <w:szCs w:val="20"/>
+                      <w:lang w:eastAsia="en-US" w:bidi="ar-SA"/>
+                    </w:rPr>
+                    <w:t>int myInt = 1000;</w:t>
+                  </w:r>
+                </w:p>
+                <w:p>
+                  <w:pPr>
+                    <w:pStyle w:val="Normal"/>
+                    <w:shd w:val="clear" w:color="auto" w:fill="FFFFFE"/>
+                    <w:suppressAutoHyphens w:val="false"/>
+                    <w:spacing w:lineRule="atLeast" w:line="285" w:before="0" w:after="0"/>
+                    <w:rPr/>
+                  </w:pPr>
+                  <w:r>
+                    <w:rPr>
+                      <w:rFonts w:ascii="Times new roman" w:hAnsi="Times new roman"/>
+                      <w:color w:val="000000"/>
+                      <w:sz w:val="20"/>
+                      <w:szCs w:val="20"/>
+                      <w:lang w:eastAsia="en-US" w:bidi="ar-SA"/>
+                    </w:rPr>
+                    <w:t>double d = myInt;</w:t>
+                  </w:r>
+                </w:p>
+              </w:tc>
+              <w:tc>
+                <w:tcPr>
+                  <w:tcW w:w="3116" w:type="dxa"/>
+                  <w:tcBorders>
+                    <w:left w:val="single" w:sz="2" w:space="0" w:color="000000"/>
+                    <w:bottom w:val="single" w:sz="2" w:space="0" w:color="000000"/>
+                    <w:insideH w:val="single" w:sz="2" w:space="0" w:color="000000"/>
+                  </w:tcBorders>
+                  <w:shd w:fill="auto" w:val="clear"/>
+                </w:tcPr>
+                <w:p>
+                  <w:pPr>
+                    <w:pStyle w:val="TableContents"/>
+                    <w:rPr/>
+                  </w:pPr>
+                  <w:r>
+                    <w:rPr/>
+                  </w:r>
+                </w:p>
+              </w:tc>
+              <w:tc>
+                <w:tcPr>
+                  <w:tcW w:w="3049" w:type="dxa"/>
+                  <w:tcBorders>
+                    <w:left w:val="single" w:sz="2" w:space="0" w:color="000000"/>
+                    <w:bottom w:val="single" w:sz="2" w:space="0" w:color="000000"/>
+                    <w:right w:val="single" w:sz="2" w:space="0" w:color="000000"/>
+                    <w:insideH w:val="single" w:sz="2" w:space="0" w:color="000000"/>
+                    <w:insideV w:val="single" w:sz="2" w:space="0" w:color="000000"/>
+                  </w:tcBorders>
+                  <w:shd w:fill="auto" w:val="clear"/>
+                </w:tcPr>
+                <w:p>
+                  <w:pPr>
+                    <w:pStyle w:val="TableContents"/>
+                    <w:rPr/>
+                  </w:pPr>
+                  <w:r>
+                    <w:rPr/>
+                  </w:r>
+                </w:p>
+              </w:tc>
+            </w:tr>
+            <w:tr>
+              <w:trPr/>
+              <w:tc>
+                <w:tcPr>
+                  <w:tcW w:w="2970" w:type="dxa"/>
+                  <w:tcBorders>
+                    <w:left w:val="single" w:sz="2" w:space="0" w:color="000000"/>
+                    <w:bottom w:val="single" w:sz="2" w:space="0" w:color="000000"/>
+                    <w:insideH w:val="single" w:sz="2" w:space="0" w:color="000000"/>
+                  </w:tcBorders>
+                  <w:shd w:fill="auto" w:val="clear"/>
+                </w:tcPr>
+                <w:p>
+                  <w:pPr>
+                    <w:pStyle w:val="TableContents"/>
+                    <w:rPr/>
+                  </w:pPr>
+                  <w:r>
+                    <w:rPr/>
+                    <w:t>double avogadro = 6.022E23;</w:t>
+                  </w:r>
+                </w:p>
+                <w:p>
+                  <w:pPr>
+                    <w:pStyle w:val="TableContents"/>
+                    <w:rPr/>
+                  </w:pPr>
+                  <w:r>
+                    <w:rPr/>
+                    <w:t>int protons = avogadro;</w:t>
+                  </w:r>
+                </w:p>
+              </w:tc>
+              <w:tc>
+                <w:tcPr>
+                  <w:tcW w:w="3116" w:type="dxa"/>
+                  <w:tcBorders>
+                    <w:left w:val="single" w:sz="2" w:space="0" w:color="000000"/>
+                    <w:bottom w:val="single" w:sz="2" w:space="0" w:color="000000"/>
+                    <w:insideH w:val="single" w:sz="2" w:space="0" w:color="000000"/>
+                  </w:tcBorders>
+                  <w:shd w:fill="auto" w:val="clear"/>
+                </w:tcPr>
+                <w:p>
+                  <w:pPr>
+                    <w:pStyle w:val="TableContents"/>
+                    <w:rPr/>
+                  </w:pPr>
+                  <w:r>
+                    <w:rPr/>
+                  </w:r>
+                </w:p>
+              </w:tc>
+              <w:tc>
+                <w:tcPr>
+                  <w:tcW w:w="3049" w:type="dxa"/>
+                  <w:tcBorders>
+                    <w:left w:val="single" w:sz="2" w:space="0" w:color="000000"/>
+                    <w:bottom w:val="single" w:sz="2" w:space="0" w:color="000000"/>
+                    <w:right w:val="single" w:sz="2" w:space="0" w:color="000000"/>
+                    <w:insideH w:val="single" w:sz="2" w:space="0" w:color="000000"/>
+                    <w:insideV w:val="single" w:sz="2" w:space="0" w:color="000000"/>
+                  </w:tcBorders>
+                  <w:shd w:fill="auto" w:val="clear"/>
+                </w:tcPr>
+                <w:p>
+                  <w:pPr>
+                    <w:pStyle w:val="TableContents"/>
+                    <w:rPr/>
+                  </w:pPr>
+                  <w:r>
+                    <w:rPr/>
+                  </w:r>
+                </w:p>
+              </w:tc>
+            </w:tr>
+            <w:tr>
+              <w:trPr/>
+              <w:tc>
+                <w:tcPr>
+                  <w:tcW w:w="2970" w:type="dxa"/>
+                  <w:tcBorders>
+                    <w:left w:val="single" w:sz="2" w:space="0" w:color="000000"/>
+                    <w:bottom w:val="single" w:sz="2" w:space="0" w:color="000000"/>
+                    <w:insideH w:val="single" w:sz="2" w:space="0" w:color="000000"/>
+                  </w:tcBorders>
+                  <w:shd w:fill="auto" w:val="clear"/>
+                </w:tcPr>
+                <w:p>
+                  <w:pPr>
+                    <w:pStyle w:val="TableContents"/>
+                    <w:rPr/>
+                  </w:pPr>
+                  <w:r>
+                    <w:rPr/>
+                    <w:t>double graduate = 2020;</w:t>
+                  </w:r>
+                </w:p>
+                <w:p>
+                  <w:pPr>
+                    <w:pStyle w:val="TableContents"/>
+                    <w:rPr/>
+                  </w:pPr>
+                  <w:r>
+                    <w:rPr/>
+                    <w:t>int g = (int) graduate;</w:t>
+                  </w:r>
+                </w:p>
+              </w:tc>
+              <w:tc>
+                <w:tcPr>
+                  <w:tcW w:w="3116" w:type="dxa"/>
+                  <w:tcBorders>
+                    <w:left w:val="single" w:sz="2" w:space="0" w:color="000000"/>
+                    <w:bottom w:val="single" w:sz="2" w:space="0" w:color="000000"/>
+                    <w:insideH w:val="single" w:sz="2" w:space="0" w:color="000000"/>
+                  </w:tcBorders>
+                  <w:shd w:fill="auto" w:val="clear"/>
+                </w:tcPr>
+                <w:p>
+                  <w:pPr>
+                    <w:pStyle w:val="TableContents"/>
+                    <w:rPr/>
+                  </w:pPr>
+                  <w:r>
+                    <w:rPr/>
+                  </w:r>
+                </w:p>
+              </w:tc>
+              <w:tc>
+                <w:tcPr>
+                  <w:tcW w:w="3049" w:type="dxa"/>
+                  <w:tcBorders>
+                    <w:left w:val="single" w:sz="2" w:space="0" w:color="000000"/>
+                    <w:bottom w:val="single" w:sz="2" w:space="0" w:color="000000"/>
+                    <w:right w:val="single" w:sz="2" w:space="0" w:color="000000"/>
+                    <w:insideH w:val="single" w:sz="2" w:space="0" w:color="000000"/>
+                    <w:insideV w:val="single" w:sz="2" w:space="0" w:color="000000"/>
+                  </w:tcBorders>
+                  <w:shd w:fill="auto" w:val="clear"/>
+                </w:tcPr>
+                <w:p>
+                  <w:pPr>
+                    <w:pStyle w:val="TableContents"/>
+                    <w:rPr/>
+                  </w:pPr>
+                  <w:r>
+                    <w:rPr/>
+                  </w:r>
+                </w:p>
+              </w:tc>
+            </w:tr>
+            <w:tr>
+              <w:trPr/>
+              <w:tc>
+                <w:tcPr>
+                  <w:tcW w:w="2970" w:type="dxa"/>
+                  <w:tcBorders>
+                    <w:left w:val="single" w:sz="2" w:space="0" w:color="000000"/>
+                    <w:bottom w:val="single" w:sz="2" w:space="0" w:color="000000"/>
+                    <w:insideH w:val="single" w:sz="2" w:space="0" w:color="000000"/>
+                  </w:tcBorders>
+                  <w:shd w:fill="auto" w:val="clear"/>
+                </w:tcPr>
+                <w:p>
+                  <w:pPr>
+                    <w:pStyle w:val="TableContents"/>
+                    <w:rPr/>
+                  </w:pPr>
+                  <w:r>
+                    <w:rPr/>
+                    <w:t>int lightSpeed = 3.0E8;</w:t>
+                  </w:r>
+                </w:p>
+              </w:tc>
+              <w:tc>
+                <w:tcPr>
+                  <w:tcW w:w="3116" w:type="dxa"/>
+                  <w:tcBorders>
+                    <w:left w:val="single" w:sz="2" w:space="0" w:color="000000"/>
+                    <w:bottom w:val="single" w:sz="2" w:space="0" w:color="000000"/>
+                    <w:insideH w:val="single" w:sz="2" w:space="0" w:color="000000"/>
+                  </w:tcBorders>
+                  <w:shd w:fill="auto" w:val="clear"/>
+                </w:tcPr>
+                <w:p>
+                  <w:pPr>
+                    <w:pStyle w:val="TableContents"/>
+                    <w:rPr/>
+                  </w:pPr>
+                  <w:r>
+                    <w:rPr/>
+                  </w:r>
+                </w:p>
+              </w:tc>
+              <w:tc>
+                <w:tcPr>
+                  <w:tcW w:w="3049" w:type="dxa"/>
+                  <w:tcBorders>
+                    <w:left w:val="single" w:sz="2" w:space="0" w:color="000000"/>
+                    <w:bottom w:val="single" w:sz="2" w:space="0" w:color="000000"/>
+                    <w:right w:val="single" w:sz="2" w:space="0" w:color="000000"/>
+                    <w:insideH w:val="single" w:sz="2" w:space="0" w:color="000000"/>
+                    <w:insideV w:val="single" w:sz="2" w:space="0" w:color="000000"/>
+                  </w:tcBorders>
+                  <w:shd w:fill="auto" w:val="clear"/>
+                </w:tcPr>
+                <w:p>
+                  <w:pPr>
+                    <w:pStyle w:val="TableContents"/>
+                    <w:rPr/>
+                  </w:pPr>
+                  <w:r>
+                    <w:rPr/>
+                  </w:r>
+                </w:p>
+              </w:tc>
+            </w:tr>
+          </w:tbl>
           <w:p>
             <w:pPr>
               <w:pStyle w:val="Normal"/>
@@ -1546,7 +2031,14 @@
                 <w:b/>
                 <w:szCs w:val="20"/>
               </w:rPr>
-              <w:t>Skill 0.5 Exercise 1</w:t>
+              <w:t>Skill</w:t>
+            </w:r>
+            <w:r>
+              <w:rPr>
+                <w:b/>
+                <w:szCs w:val="20"/>
+              </w:rPr>
+              <w:t>s 1.5 &amp; 1.6 Exercise 1</w:t>
             </w:r>
           </w:p>
         </w:tc>
@@ -1569,14 +2061,36 @@
             </w:pPr>
             <w:r>
               <w:rPr/>
-              <w:t xml:space="preserve">A student wants to add their name and the date to the top of a java assignment.  Indicate two ways this can be achieved. </w:t>
+              <w:t>(a)  Declare a boolean type variable called answer and initialize it to true;</w:t>
+            </w:r>
+          </w:p>
+          <w:p>
+            <w:pPr>
+              <w:pStyle w:val="Normal"/>
+              <w:spacing w:lineRule="auto" w:line="240" w:before="0" w:after="0"/>
+              <w:rPr/>
+            </w:pPr>
+            <w:r>
+              <w:rPr/>
+              <w:t>(b)  Declare a String type variable to “Will it be a great day?”;</w:t>
+            </w:r>
+          </w:p>
+          <w:p>
+            <w:pPr>
+              <w:pStyle w:val="Normal"/>
+              <w:spacing w:lineRule="auto" w:line="240" w:before="0" w:after="0"/>
+              <w:rPr/>
+            </w:pPr>
+            <w:r>
+              <w:rPr/>
+              <w:t>(c)  Print to the boolean variable to the console.</w:t>
             </w:r>
           </w:p>
         </w:tc>
       </w:tr>
       <w:tr>
         <w:trPr>
-          <w:trHeight w:val="3298" w:hRule="atLeast"/>
+          <w:trHeight w:val="1486" w:hRule="atLeast"/>
         </w:trPr>
         <w:tc>
           <w:tcPr>
@@ -1690,6 +2204,310 @@
                 <w:szCs w:val="21"/>
                 <w:lang w:eastAsia="en-US" w:bidi="ar-SA"/>
               </w:rPr>
+            </w:r>
+          </w:p>
+        </w:tc>
+      </w:tr>
+    </w:tbl>
+    <w:p>
+      <w:pPr>
+        <w:pStyle w:val="Normal"/>
+        <w:rPr/>
+      </w:pPr>
+      <w:r>
+        <w:rPr/>
+      </w:r>
+    </w:p>
+    <w:tbl>
+      <w:tblPr>
+        <w:tblStyle w:val="TableGrid"/>
+        <w:tblW w:w="9350" w:type="dxa"/>
+        <w:jc w:val="left"/>
+        <w:tblInd w:w="0" w:type="dxa"/>
+        <w:tblCellMar>
+          <w:top w:w="0" w:type="dxa"/>
+          <w:left w:w="108" w:type="dxa"/>
+          <w:bottom w:w="0" w:type="dxa"/>
+          <w:right w:w="108" w:type="dxa"/>
+        </w:tblCellMar>
+        <w:tblLook w:noVBand="1" w:val="04a0" w:noHBand="0" w:lastColumn="0" w:firstColumn="1" w:lastRow="0" w:firstRow="1"/>
+      </w:tblPr>
+      <w:tblGrid>
+        <w:gridCol w:w="9350"/>
+      </w:tblGrid>
+      <w:tr>
+        <w:trPr/>
+        <w:tc>
+          <w:tcPr>
+            <w:tcW w:w="9350" w:type="dxa"/>
+            <w:tcBorders/>
+            <w:shd w:fill="auto" w:val="clear"/>
+          </w:tcPr>
+          <w:p>
+            <w:pPr>
+              <w:pStyle w:val="Normal"/>
+              <w:spacing w:lineRule="auto" w:line="240" w:before="0" w:after="0"/>
+              <w:rPr/>
+            </w:pPr>
+            <w:r>
+              <w:rPr>
+                <w:b/>
+                <w:szCs w:val="20"/>
+              </w:rPr>
+              <w:t>Skill</w:t>
+            </w:r>
+            <w:r>
+              <w:rPr>
+                <w:b/>
+                <w:szCs w:val="20"/>
+              </w:rPr>
+              <w:t xml:space="preserve"> 1.7 Exercise 1</w:t>
+            </w:r>
+          </w:p>
+        </w:tc>
+      </w:tr>
+      <w:tr>
+        <w:trPr/>
+        <w:tc>
+          <w:tcPr>
+            <w:tcW w:w="9350" w:type="dxa"/>
+            <w:tcBorders>
+              <w:top w:val="nil"/>
+            </w:tcBorders>
+            <w:shd w:fill="auto" w:val="clear"/>
+          </w:tcPr>
+          <w:tbl>
+            <w:tblPr>
+              <w:tblW w:w="9135" w:type="dxa"/>
+              <w:jc w:val="left"/>
+              <w:tblInd w:w="0" w:type="dxa"/>
+              <w:tblBorders>
+                <w:top w:val="single" w:sz="2" w:space="0" w:color="000000"/>
+                <w:left w:val="single" w:sz="2" w:space="0" w:color="000000"/>
+                <w:bottom w:val="single" w:sz="2" w:space="0" w:color="000000"/>
+                <w:insideH w:val="single" w:sz="2" w:space="0" w:color="000000"/>
+              </w:tblBorders>
+              <w:tblCellMar>
+                <w:top w:w="55" w:type="dxa"/>
+                <w:left w:w="54" w:type="dxa"/>
+                <w:bottom w:w="55" w:type="dxa"/>
+                <w:right w:w="55" w:type="dxa"/>
+              </w:tblCellMar>
+            </w:tblPr>
+            <w:tblGrid>
+              <w:gridCol w:w="2610"/>
+              <w:gridCol w:w="6525"/>
+            </w:tblGrid>
+            <w:tr>
+              <w:trPr/>
+              <w:tc>
+                <w:tcPr>
+                  <w:tcW w:w="2610" w:type="dxa"/>
+                  <w:tcBorders>
+                    <w:top w:val="single" w:sz="2" w:space="0" w:color="000000"/>
+                    <w:left w:val="single" w:sz="2" w:space="0" w:color="000000"/>
+                    <w:bottom w:val="single" w:sz="2" w:space="0" w:color="000000"/>
+                    <w:insideH w:val="single" w:sz="2" w:space="0" w:color="000000"/>
+                  </w:tcBorders>
+                  <w:shd w:fill="auto" w:val="clear"/>
+                </w:tcPr>
+                <w:p>
+                  <w:pPr>
+                    <w:pStyle w:val="TableContents"/>
+                    <w:rPr>
+                      <w:b/>
+                      <w:b/>
+                      <w:bCs/>
+                    </w:rPr>
+                  </w:pPr>
+                  <w:r>
+                    <w:rPr>
+                      <w:b/>
+                      <w:bCs/>
+                    </w:rPr>
+                    <w:t>code</w:t>
+                  </w:r>
+                </w:p>
+              </w:tc>
+              <w:tc>
+                <w:tcPr>
+                  <w:tcW w:w="6525" w:type="dxa"/>
+                  <w:tcBorders>
+                    <w:top w:val="single" w:sz="2" w:space="0" w:color="000000"/>
+                    <w:left w:val="single" w:sz="2" w:space="0" w:color="000000"/>
+                    <w:bottom w:val="single" w:sz="2" w:space="0" w:color="000000"/>
+                    <w:right w:val="single" w:sz="2" w:space="0" w:color="000000"/>
+                    <w:insideH w:val="single" w:sz="2" w:space="0" w:color="000000"/>
+                    <w:insideV w:val="single" w:sz="2" w:space="0" w:color="000000"/>
+                  </w:tcBorders>
+                  <w:shd w:fill="auto" w:val="clear"/>
+                </w:tcPr>
+                <w:p>
+                  <w:pPr>
+                    <w:pStyle w:val="TableContents"/>
+                    <w:rPr>
+                      <w:b/>
+                      <w:b/>
+                      <w:bCs/>
+                    </w:rPr>
+                  </w:pPr>
+                  <w:r>
+                    <w:rPr>
+                      <w:b/>
+                      <w:bCs/>
+                    </w:rPr>
+                    <w:t>legal/illegal</w:t>
+                  </w:r>
+                </w:p>
+              </w:tc>
+            </w:tr>
+            <w:tr>
+              <w:trPr/>
+              <w:tc>
+                <w:tcPr>
+                  <w:tcW w:w="2610" w:type="dxa"/>
+                  <w:tcBorders>
+                    <w:left w:val="single" w:sz="2" w:space="0" w:color="000000"/>
+                    <w:bottom w:val="single" w:sz="2" w:space="0" w:color="000000"/>
+                    <w:insideH w:val="single" w:sz="2" w:space="0" w:color="000000"/>
+                  </w:tcBorders>
+                  <w:shd w:fill="auto" w:val="clear"/>
+                </w:tcPr>
+                <w:p>
+                  <w:pPr>
+                    <w:pStyle w:val="TableContents"/>
+                    <w:rPr/>
+                  </w:pPr>
+                  <w:r>
+                    <w:rPr/>
+                    <w:t>int 1231abc;</w:t>
+                  </w:r>
+                </w:p>
+              </w:tc>
+              <w:tc>
+                <w:tcPr>
+                  <w:tcW w:w="6525" w:type="dxa"/>
+                  <w:tcBorders>
+                    <w:left w:val="single" w:sz="2" w:space="0" w:color="000000"/>
+                    <w:bottom w:val="single" w:sz="2" w:space="0" w:color="000000"/>
+                    <w:right w:val="single" w:sz="2" w:space="0" w:color="000000"/>
+                    <w:insideH w:val="single" w:sz="2" w:space="0" w:color="000000"/>
+                    <w:insideV w:val="single" w:sz="2" w:space="0" w:color="000000"/>
+                  </w:tcBorders>
+                  <w:shd w:fill="auto" w:val="clear"/>
+                </w:tcPr>
+                <w:p>
+                  <w:pPr>
+                    <w:pStyle w:val="TableContents"/>
+                    <w:rPr/>
+                  </w:pPr>
+                  <w:r>
+                    <w:rPr/>
+                  </w:r>
+                </w:p>
+              </w:tc>
+            </w:tr>
+            <w:tr>
+              <w:trPr/>
+              <w:tc>
+                <w:tcPr>
+                  <w:tcW w:w="2610" w:type="dxa"/>
+                  <w:tcBorders>
+                    <w:left w:val="single" w:sz="2" w:space="0" w:color="000000"/>
+                    <w:bottom w:val="single" w:sz="2" w:space="0" w:color="000000"/>
+                    <w:insideH w:val="single" w:sz="2" w:space="0" w:color="000000"/>
+                  </w:tcBorders>
+                  <w:shd w:fill="auto" w:val="clear"/>
+                </w:tcPr>
+                <w:p>
+                  <w:pPr>
+                    <w:pStyle w:val="TableContents"/>
+                    <w:rPr/>
+                  </w:pPr>
+                  <w:r>
+                    <w:rPr/>
+                    <w:t>double big-number;</w:t>
+                  </w:r>
+                </w:p>
+              </w:tc>
+              <w:tc>
+                <w:tcPr>
+                  <w:tcW w:w="6525" w:type="dxa"/>
+                  <w:tcBorders>
+                    <w:left w:val="single" w:sz="2" w:space="0" w:color="000000"/>
+                    <w:bottom w:val="single" w:sz="2" w:space="0" w:color="000000"/>
+                    <w:right w:val="single" w:sz="2" w:space="0" w:color="000000"/>
+                    <w:insideH w:val="single" w:sz="2" w:space="0" w:color="000000"/>
+                    <w:insideV w:val="single" w:sz="2" w:space="0" w:color="000000"/>
+                  </w:tcBorders>
+                  <w:shd w:fill="auto" w:val="clear"/>
+                </w:tcPr>
+                <w:p>
+                  <w:pPr>
+                    <w:pStyle w:val="TableContents"/>
+                    <w:rPr/>
+                  </w:pPr>
+                  <w:r>
+                    <w:rPr/>
+                  </w:r>
+                </w:p>
+              </w:tc>
+            </w:tr>
+            <w:tr>
+              <w:trPr/>
+              <w:tc>
+                <w:tcPr>
+                  <w:tcW w:w="2610" w:type="dxa"/>
+                  <w:tcBorders>
+                    <w:left w:val="single" w:sz="2" w:space="0" w:color="000000"/>
+                    <w:bottom w:val="single" w:sz="2" w:space="0" w:color="000000"/>
+                    <w:insideH w:val="single" w:sz="2" w:space="0" w:color="000000"/>
+                  </w:tcBorders>
+                  <w:shd w:fill="auto" w:val="clear"/>
+                </w:tcPr>
+                <w:p>
+                  <w:pPr>
+                    <w:pStyle w:val="TableContents"/>
+                    <w:rPr/>
+                  </w:pPr>
+                  <w:r>
+                    <w:rPr/>
+                    <w:t>String name2;</w:t>
+                  </w:r>
+                </w:p>
+              </w:tc>
+              <w:tc>
+                <w:tcPr>
+                  <w:tcW w:w="6525" w:type="dxa"/>
+                  <w:tcBorders>
+                    <w:left w:val="single" w:sz="2" w:space="0" w:color="000000"/>
+                    <w:bottom w:val="single" w:sz="2" w:space="0" w:color="000000"/>
+                    <w:right w:val="single" w:sz="2" w:space="0" w:color="000000"/>
+                    <w:insideH w:val="single" w:sz="2" w:space="0" w:color="000000"/>
+                    <w:insideV w:val="single" w:sz="2" w:space="0" w:color="000000"/>
+                  </w:tcBorders>
+                  <w:shd w:fill="auto" w:val="clear"/>
+                </w:tcPr>
+                <w:p>
+                  <w:pPr>
+                    <w:pStyle w:val="TableContents"/>
+                    <w:rPr/>
+                  </w:pPr>
+                  <w:r>
+                    <w:rPr/>
+                  </w:r>
+                </w:p>
+              </w:tc>
+            </w:tr>
+          </w:tbl>
+          <w:p>
+            <w:pPr>
+              <w:pStyle w:val="Normal"/>
+              <w:spacing w:lineRule="auto" w:line="240" w:before="0" w:after="0"/>
+              <w:rPr/>
+            </w:pPr>
+            <w:r>
+              <w:rPr/>
             </w:r>
           </w:p>
         </w:tc>
@@ -1786,6 +2604,249 @@
     </w:r>
   </w:p>
 </w:hdr>
+</file>
+
+<file path=word/numbering.xml><?xml version="1.0" encoding="utf-8"?>
+<w:numbering xmlns:w="http://schemas.openxmlformats.org/wordprocessingml/2006/main" xmlns:o="urn:schemas-microsoft-com:office:office" xmlns:r="http://schemas.openxmlformats.org/officeDocument/2006/relationships" xmlns:v="urn:schemas-microsoft-com:vml">
+  <w:abstractNum w:abstractNumId="1">
+    <w:lvl w:ilvl="0">
+      <w:start w:val="1"/>
+      <w:numFmt w:val="decimal"/>
+      <w:lvlText w:val=" %1."/>
+      <w:lvlJc w:val="left"/>
+      <w:pPr>
+        <w:tabs>
+          <w:tab w:val="num" w:pos="720"/>
+        </w:tabs>
+        <w:ind w:left="720" w:hanging="360"/>
+      </w:pPr>
+      <w:rPr/>
+    </w:lvl>
+    <w:lvl w:ilvl="1">
+      <w:start w:val="1"/>
+      <w:numFmt w:val="lowerLetter"/>
+      <w:lvlText w:val="%2)"/>
+      <w:lvlJc w:val="left"/>
+      <w:pPr>
+        <w:tabs>
+          <w:tab w:val="num" w:pos="1080"/>
+        </w:tabs>
+        <w:ind w:left="1080" w:hanging="360"/>
+      </w:pPr>
+      <w:rPr/>
+    </w:lvl>
+    <w:lvl w:ilvl="2">
+      <w:start w:val="1"/>
+      <w:numFmt w:val="bullet"/>
+      <w:lvlText w:val=""/>
+      <w:lvlJc w:val="left"/>
+      <w:pPr>
+        <w:tabs>
+          <w:tab w:val="num" w:pos="1440"/>
+        </w:tabs>
+        <w:ind w:left="1440" w:hanging="360"/>
+      </w:pPr>
+      <w:rPr>
+        <w:rFonts w:ascii="Symbol" w:hAnsi="Symbol" w:cs="Symbol" w:hint="default"/>
+        <w:rFonts w:cs="Symbol"/>
+      </w:rPr>
+    </w:lvl>
+    <w:lvl w:ilvl="3">
+      <w:start w:val="1"/>
+      <w:numFmt w:val="bullet"/>
+      <w:lvlText w:val=""/>
+      <w:lvlJc w:val="left"/>
+      <w:pPr>
+        <w:tabs>
+          <w:tab w:val="num" w:pos="1800"/>
+        </w:tabs>
+        <w:ind w:left="1800" w:hanging="360"/>
+      </w:pPr>
+      <w:rPr>
+        <w:rFonts w:ascii="Symbol" w:hAnsi="Symbol" w:cs="Symbol" w:hint="default"/>
+        <w:rFonts w:cs="Symbol"/>
+      </w:rPr>
+    </w:lvl>
+    <w:lvl w:ilvl="4">
+      <w:start w:val="1"/>
+      <w:numFmt w:val="bullet"/>
+      <w:lvlText w:val=""/>
+      <w:lvlJc w:val="left"/>
+      <w:pPr>
+        <w:tabs>
+          <w:tab w:val="num" w:pos="2160"/>
+        </w:tabs>
+        <w:ind w:left="2160" w:hanging="360"/>
+      </w:pPr>
+      <w:rPr>
+        <w:rFonts w:ascii="Symbol" w:hAnsi="Symbol" w:cs="Symbol" w:hint="default"/>
+        <w:rFonts w:cs="Symbol"/>
+      </w:rPr>
+    </w:lvl>
+    <w:lvl w:ilvl="5">
+      <w:start w:val="1"/>
+      <w:numFmt w:val="bullet"/>
+      <w:lvlText w:val=""/>
+      <w:lvlJc w:val="left"/>
+      <w:pPr>
+        <w:tabs>
+          <w:tab w:val="num" w:pos="2520"/>
+        </w:tabs>
+        <w:ind w:left="2520" w:hanging="360"/>
+      </w:pPr>
+      <w:rPr>
+        <w:rFonts w:ascii="Symbol" w:hAnsi="Symbol" w:cs="Symbol" w:hint="default"/>
+        <w:rFonts w:cs="Symbol"/>
+      </w:rPr>
+    </w:lvl>
+    <w:lvl w:ilvl="6">
+      <w:start w:val="1"/>
+      <w:numFmt w:val="bullet"/>
+      <w:lvlText w:val=""/>
+      <w:lvlJc w:val="left"/>
+      <w:pPr>
+        <w:tabs>
+          <w:tab w:val="num" w:pos="2880"/>
+        </w:tabs>
+        <w:ind w:left="2880" w:hanging="360"/>
+      </w:pPr>
+      <w:rPr>
+        <w:rFonts w:ascii="Symbol" w:hAnsi="Symbol" w:cs="Symbol" w:hint="default"/>
+        <w:rFonts w:cs="Symbol"/>
+      </w:rPr>
+    </w:lvl>
+    <w:lvl w:ilvl="7">
+      <w:start w:val="1"/>
+      <w:numFmt w:val="bullet"/>
+      <w:lvlText w:val=""/>
+      <w:lvlJc w:val="left"/>
+      <w:pPr>
+        <w:tabs>
+          <w:tab w:val="num" w:pos="3240"/>
+        </w:tabs>
+        <w:ind w:left="3240" w:hanging="360"/>
+      </w:pPr>
+      <w:rPr>
+        <w:rFonts w:ascii="Symbol" w:hAnsi="Symbol" w:cs="Symbol" w:hint="default"/>
+        <w:rFonts w:cs="Symbol"/>
+      </w:rPr>
+    </w:lvl>
+    <w:lvl w:ilvl="8">
+      <w:start w:val="1"/>
+      <w:numFmt w:val="bullet"/>
+      <w:lvlText w:val=""/>
+      <w:lvlJc w:val="left"/>
+      <w:pPr>
+        <w:tabs>
+          <w:tab w:val="num" w:pos="3600"/>
+        </w:tabs>
+        <w:ind w:left="3600" w:hanging="360"/>
+      </w:pPr>
+      <w:rPr>
+        <w:rFonts w:ascii="Symbol" w:hAnsi="Symbol" w:cs="Symbol" w:hint="default"/>
+        <w:rFonts w:cs="Symbol"/>
+      </w:rPr>
+    </w:lvl>
+  </w:abstractNum>
+  <w:abstractNum w:abstractNumId="2">
+    <w:lvl w:ilvl="0">
+      <w:start w:val="1"/>
+      <w:numFmt w:val="none"/>
+      <w:suff w:val="nothing"/>
+      <w:lvlText w:val=""/>
+      <w:lvlJc w:val="left"/>
+      <w:pPr>
+        <w:ind w:left="0" w:hanging="0"/>
+      </w:pPr>
+    </w:lvl>
+    <w:lvl w:ilvl="1">
+      <w:start w:val="1"/>
+      <w:numFmt w:val="none"/>
+      <w:suff w:val="nothing"/>
+      <w:lvlText w:val=""/>
+      <w:lvlJc w:val="left"/>
+      <w:pPr>
+        <w:ind w:left="0" w:hanging="0"/>
+      </w:pPr>
+    </w:lvl>
+    <w:lvl w:ilvl="2">
+      <w:start w:val="1"/>
+      <w:numFmt w:val="none"/>
+      <w:suff w:val="nothing"/>
+      <w:lvlText w:val=""/>
+      <w:lvlJc w:val="left"/>
+      <w:pPr>
+        <w:ind w:left="0" w:hanging="0"/>
+      </w:pPr>
+    </w:lvl>
+    <w:lvl w:ilvl="3">
+      <w:start w:val="1"/>
+      <w:numFmt w:val="none"/>
+      <w:suff w:val="nothing"/>
+      <w:lvlText w:val=""/>
+      <w:lvlJc w:val="left"/>
+      <w:pPr>
+        <w:ind w:left="0" w:hanging="0"/>
+      </w:pPr>
+    </w:lvl>
+    <w:lvl w:ilvl="4">
+      <w:start w:val="1"/>
+      <w:numFmt w:val="none"/>
+      <w:suff w:val="nothing"/>
+      <w:lvlText w:val=""/>
+      <w:lvlJc w:val="left"/>
+      <w:pPr>
+        <w:ind w:left="0" w:hanging="0"/>
+      </w:pPr>
+    </w:lvl>
+    <w:lvl w:ilvl="5">
+      <w:start w:val="1"/>
+      <w:numFmt w:val="none"/>
+      <w:suff w:val="nothing"/>
+      <w:lvlText w:val=""/>
+      <w:lvlJc w:val="left"/>
+      <w:pPr>
+        <w:ind w:left="0" w:hanging="0"/>
+      </w:pPr>
+    </w:lvl>
+    <w:lvl w:ilvl="6">
+      <w:start w:val="1"/>
+      <w:numFmt w:val="none"/>
+      <w:suff w:val="nothing"/>
+      <w:lvlText w:val=""/>
+      <w:lvlJc w:val="left"/>
+      <w:pPr>
+        <w:ind w:left="0" w:hanging="0"/>
+      </w:pPr>
+    </w:lvl>
+    <w:lvl w:ilvl="7">
+      <w:start w:val="1"/>
+      <w:numFmt w:val="none"/>
+      <w:suff w:val="nothing"/>
+      <w:lvlText w:val=""/>
+      <w:lvlJc w:val="left"/>
+      <w:pPr>
+        <w:ind w:left="0" w:hanging="0"/>
+      </w:pPr>
+    </w:lvl>
+    <w:lvl w:ilvl="8">
+      <w:start w:val="1"/>
+      <w:numFmt w:val="none"/>
+      <w:suff w:val="nothing"/>
+      <w:lvlText w:val=""/>
+      <w:lvlJc w:val="left"/>
+      <w:pPr>
+        <w:ind w:left="0" w:hanging="0"/>
+      </w:pPr>
+    </w:lvl>
+  </w:abstractNum>
+  <w:num w:numId="1">
+    <w:abstractNumId w:val="1"/>
+  </w:num>
+  <w:num w:numId="2">
+    <w:abstractNumId w:val="2"/>
+  </w:num>
+</w:numbering>
 </file>
 
 <file path=word/styles.xml><?xml version="1.0" encoding="utf-8"?>
@@ -2270,6 +3331,28 @@
       <w:szCs w:val="20"/>
     </w:rPr>
   </w:style>
+  <w:style w:type="character" w:styleId="WW8Num8z0">
+    <w:name w:val="WW8Num8z0"/>
+    <w:qFormat/>
+    <w:rPr/>
+  </w:style>
+  <w:style w:type="character" w:styleId="WW8Num8z1">
+    <w:name w:val="WW8Num8z1"/>
+    <w:qFormat/>
+    <w:rPr/>
+  </w:style>
+  <w:style w:type="character" w:styleId="WW8Num8z2">
+    <w:name w:val="WW8Num8z2"/>
+    <w:qFormat/>
+    <w:rPr>
+      <w:rFonts w:ascii="Symbol" w:hAnsi="Symbol" w:cs="Symbol"/>
+    </w:rPr>
+  </w:style>
+  <w:style w:type="character" w:styleId="NumberingSymbols">
+    <w:name w:val="Numbering Symbols"/>
+    <w:qFormat/>
+    <w:rPr/>
+  </w:style>
   <w:style w:type="paragraph" w:styleId="Heading">
     <w:name w:val="Heading"/>
     <w:basedOn w:val="Normal"/>
@@ -2400,6 +3483,10 @@
     <w:uiPriority w:val="99"/>
     <w:semiHidden/>
     <w:unhideWhenUsed/>
+    <w:qFormat/>
+  </w:style>
+  <w:style w:type="numbering" w:styleId="WW8Num8">
+    <w:name w:val="WW8Num8"/>
     <w:qFormat/>
   </w:style>
   <w:style w:type="table" w:default="1" w:styleId="TableNormal">

</xml_diff>